<commit_message>
Add: Wrote report up to blocksize calculations
</commit_message>
<xml_diff>
--- a/project_report.docx
+++ b/project_report.docx
@@ -2314,7 +2314,15 @@
           <w:szCs w:val="28"/>
           <w:lang w:val="en-US"/>
         </w:rPr>
-        <w:t>4 fields for children</w:t>
+        <w:t xml:space="preserve">4 fields for children </w:t>
+      </w:r>
+      <w:r>
+        <w:rPr>
+          <w:sz w:val="28"/>
+          <w:szCs w:val="28"/>
+          <w:lang w:val="en-US"/>
+        </w:rPr>
+        <w:t>quadrants</w:t>
       </w:r>
     </w:p>
     <w:p>
@@ -2336,7 +2344,23 @@
           <w:szCs w:val="28"/>
           <w:lang w:val="en-US"/>
         </w:rPr>
-        <w:t>X and Y coordinates of quadrant center of mass</w:t>
+        <w:t>X and Y coordinates of quadrant’</w:t>
+      </w:r>
+      <w:r>
+        <w:rPr>
+          <w:sz w:val="28"/>
+          <w:szCs w:val="28"/>
+          <w:lang w:val="en-US"/>
+        </w:rPr>
+        <w:t xml:space="preserve">s </w:t>
+      </w:r>
+      <w:r>
+        <w:rPr>
+          <w:sz w:val="28"/>
+          <w:szCs w:val="28"/>
+          <w:lang w:val="en-US"/>
+        </w:rPr>
+        <w:t>center of mass</w:t>
       </w:r>
     </w:p>
     <w:p>
@@ -2434,7 +2458,7 @@
           <w:szCs w:val="28"/>
           <w:lang w:val="en-US"/>
         </w:rPr>
-        <w:t>Initially, for the CPU implementation, the quadtree did not have the maximum depth limit. However, when we started with the GPU implementation and usage of shared memory, we had to limit the maximum size of the quadtree, in order to fit into the available hardware memory. Because of this limit, it is possible and quite often the case, that multiple particles will end up in the same leaf node at maximum depth, which does not divide further. Implementation wise, this requested some changes in the initial logic, and algorithm wise this does not present an issue, because this type of aggregation is already happening in case of distant quadrants.</w:t>
+        <w:t>Initially, for the CPU implementation, the quadtree did not have the maximum depth limit. However, when we started with the GPU implementation and usage of shared memory, we had to limit the maximum size of the quadtree in order to fit into the available hardware memory. Because of this limit, it is possible and quite often the case, that multiple particles will end up in the same leaf node at maximum depth, which does not divide further. Implementation wise, this requested some changes in the initial logic, and algorithm wise this does not present an issue, because this type of aggregation is already happening in case of distant quadrants.</w:t>
       </w:r>
     </w:p>
     <w:p>
@@ -2465,7 +2489,23 @@
           <w:szCs w:val="28"/>
           <w:lang w:val="en-US"/>
         </w:rPr>
-        <w:t xml:space="preserve"> presents a practical maximum number of quadrants in the quadtree and is set to (4QUADTREE_MAX_DEPTH−1)/3. The reason for this is that in the worst-case scenario, when all of the bodies are distant enough, at each level of the tree, there will be particles in all 4 child nodes. This calculation accounts for the total number of quadrants in a balanced quadtree by summing the number of nodes at each level of depth. The division by 3 comes from the formula for the sum of a geometric series, ∑i=0d​4i=(4d+1−1)/3, which accurately represents the total number of quadrants in the tree across all levels. In our project, this is the case in the initial and possibly few early stages, because initially, the positions of the bodies are random and evenly distributed over the space. In the later simulation steps, due to some bodies being heavier, the lighter bodies will move towards them, and eventually, the tree becomes sparse, having fewer quadrants. For the given values of max depth of 10, the maximum number of quadrants is (4</w:t>
+        <w:t xml:space="preserve"> presents a practical maximum number of quadrants in the quadtree and is set to (4</w:t>
+      </w:r>
+      <w:r>
+        <w:rPr>
+          <w:sz w:val="28"/>
+          <w:szCs w:val="28"/>
+          <w:lang w:val="en-US"/>
+        </w:rPr>
+        <w:t>^</w:t>
+      </w:r>
+      <w:r>
+        <w:rPr>
+          <w:sz w:val="28"/>
+          <w:szCs w:val="28"/>
+          <w:lang w:val="en-US"/>
+        </w:rPr>
+        <w:t>QUADTREE_MAX_DEPTH−1)/3. The reason for this is that in the worst-case scenario, when all of the bodies are distant enough, at each level of the tree, there will be particles in all 4 child nodes. This calculation accounts for the total number of quadrants in a balanced quadtree by summing the number of nodes at each level of depth. The division by 3 comes from the formula for the sum of a geometric series, ∑i=0d​4i=(4d+1−1)/3, which accurately represents the total number of quadrants in the tree across all levels. In our project, this is the case in the initial and possibly few early stages, because initially, the positions of the bodies are random and evenly distributed over the space. In the later simulation steps, due to some bodies being heavier, the lighter bodies will move towards them, and eventually, the tree becomes sparse, having fewer quadrants. For the given values of max depth of 10, the maximum number of quadrants is (4</w:t>
       </w:r>
       <w:r>
         <w:rPr>
@@ -6132,8 +6172,12 @@
       <w:pPr>
         <w:pStyle w:val="Normal"/>
         <w:rPr>
-          <w:sz w:val="28"/>
-          <w:szCs w:val="28"/>
+          <w:b/>
+          <w:i w:val="false"/>
+          <w:caps w:val="false"/>
+          <w:smallCaps w:val="false"/>
+          <w:color w:val="000000"/>
+          <w:spacing w:val="0"/>
         </w:rPr>
       </w:pPr>
       <w:r>
@@ -6147,17 +6191,87 @@
     <w:p>
       <w:pPr>
         <w:pStyle w:val="Normal"/>
-        <w:rPr>
-          <w:sz w:val="28"/>
-          <w:szCs w:val="28"/>
-        </w:rPr>
-      </w:pPr>
-      <w:r>
-        <w:rPr>
-          <w:sz w:val="28"/>
-          <w:szCs w:val="28"/>
-        </w:rPr>
-        <w:t>At the beginning, each body is initialized with its mass, starting position and starting velocity. Accelerations and forces are not initialized as they are calculated later. Therefore, we have to copy the initialzied values from CPU to GPU’s allocated memory.</w:t>
+        <w:jc w:val="both"/>
+        <w:rPr>
+          <w:sz w:val="28"/>
+          <w:szCs w:val="28"/>
+        </w:rPr>
+      </w:pPr>
+      <w:r>
+        <w:rPr>
+          <w:sz w:val="28"/>
+          <w:szCs w:val="28"/>
+        </w:rPr>
+        <w:t>Since the quadtree is potentially changing its size in each iteration, we have to decide how to allocate its memory on GPU. One approach is to allocate memory at the start of each iteration, after building the tree on CPU, based on its exact size and then to deallocate this memory at the end of the interation.  This approach allocates exact amount of required memory and therefore doesn’t take unnacessary global memory from the GPU which could be used for different purposes. However, this approach introduces both allocation and deallocation in each step of the simulation, which creates the overhead.</w:t>
+      </w:r>
+    </w:p>
+    <w:p>
+      <w:pPr>
+        <w:pStyle w:val="Normal"/>
+        <w:jc w:val="both"/>
+        <w:rPr>
+          <w:sz w:val="28"/>
+          <w:szCs w:val="28"/>
+        </w:rPr>
+      </w:pPr>
+      <w:r>
+        <w:rPr>
+          <w:sz w:val="28"/>
+          <w:szCs w:val="28"/>
+        </w:rPr>
+        <w:t>The other approach uses only one allocation before entering the loop of simulation steps and one deallocation after the loop. This way, avoiding the overhead of multiple allocations and deallocations. The downside is that since we have only one allocation, we need to allocate the maximum expected amount of memory for the quadtree size, and will not change it later. In this implementation, the bodies are initialized with random masses, and as steps of simulation advance, lighter bodies are drawn to heavier ones, and therefore the the quadtree becomes sparse and its size gets smaller. So the quadtree will likely achieve its maximum size right at the start and with each iteration will get smaller and smaller. However, with the second approach, we will still have maximum size allocated on GPU and part of it will be unused.</w:t>
+      </w:r>
+    </w:p>
+    <w:p>
+      <w:pPr>
+        <w:pStyle w:val="Normal"/>
+        <w:jc w:val="both"/>
+        <w:rPr>
+          <w:sz w:val="28"/>
+          <w:szCs w:val="28"/>
+        </w:rPr>
+      </w:pPr>
+      <w:r>
+        <w:rPr>
+          <w:sz w:val="28"/>
+          <w:szCs w:val="28"/>
+        </w:rPr>
+        <w:t xml:space="preserve">Both approaches have their upsides and downsides. </w:t>
+      </w:r>
+      <w:r>
+        <w:rPr>
+          <w:sz w:val="28"/>
+          <w:szCs w:val="28"/>
+        </w:rPr>
+        <w:t xml:space="preserve">After executing the </w:t>
+      </w:r>
+      <w:r>
+        <w:rPr>
+          <w:sz w:val="28"/>
+          <w:szCs w:val="28"/>
+        </w:rPr>
+        <w:t xml:space="preserve">program </w:t>
+      </w:r>
+      <w:r>
+        <w:rPr>
+          <w:sz w:val="28"/>
+          <w:szCs w:val="28"/>
+        </w:rPr>
+        <w:t xml:space="preserve">with both approaches and different </w:t>
+      </w:r>
+      <w:r>
+        <w:rPr>
+          <w:sz w:val="28"/>
+          <w:szCs w:val="28"/>
+        </w:rPr>
+        <w:t xml:space="preserve">parameters, we measured a nearly identical run times. With a larger number of simulation steps, the overhead of the first approach is accumulating more, however it makes a tiny bit of the total time, which is similar to the second approach. Therefore, we decided to use the second approach and avoid multiple allocations and deallocations of GPU memory, as </w:t>
+      </w:r>
+      <w:r>
+        <w:rPr>
+          <w:sz w:val="28"/>
+          <w:szCs w:val="28"/>
+        </w:rPr>
+        <w:t>it is generally not a good practise.</w:t>
       </w:r>
     </w:p>
     <w:p>
@@ -6165,6 +6279,16 @@
         <w:pStyle w:val="PreformattedText"/>
         <w:jc w:val="both"/>
         <w:rPr>
+          <w:caps w:val="false"/>
+          <w:smallCaps w:val="false"/>
+          <w:color w:val="8F5902"/>
+          <w:spacing w:val="0"/>
+          <w:sz w:val="20"/>
+          <w:szCs w:val="20"/>
+        </w:rPr>
+      </w:pPr>
+      <w:r>
+        <w:rPr>
           <w:b w:val="false"/>
           <w:i/>
           <w:caps w:val="false"/>
@@ -6174,19 +6298,7 @@
           <w:sz w:val="20"/>
           <w:szCs w:val="20"/>
         </w:rPr>
-      </w:pPr>
-      <w:r>
-        <w:rPr>
-          <w:b w:val="false"/>
-          <w:i/>
-          <w:caps w:val="false"/>
-          <w:smallCaps w:val="false"/>
-          <w:color w:val="8F5902"/>
-          <w:spacing w:val="0"/>
-          <w:sz w:val="20"/>
-          <w:szCs w:val="20"/>
-        </w:rPr>
-        <w:t>// copying initial values to GPU</w:t>
+        <w:t>// allocation of maximum size quadtree</w:t>
       </w:r>
     </w:p>
     <w:p>
@@ -6198,69 +6310,226 @@
           <w:smallCaps w:val="false"/>
           <w:color w:val="333333"/>
           <w:spacing w:val="0"/>
-        </w:rPr>
-      </w:pPr>
-      <w:r>
-        <w:rPr>
-          <w:caps w:val="false"/>
-          <w:smallCaps w:val="false"/>
-          <w:color w:val="333333"/>
-          <w:spacing w:val="0"/>
+          <w:sz w:val="20"/>
+          <w:szCs w:val="20"/>
+        </w:rPr>
+      </w:pPr>
+      <w:r>
+        <w:rPr>
+          <w:caps w:val="false"/>
+          <w:smallCaps w:val="false"/>
+          <w:color w:val="333333"/>
+          <w:spacing w:val="0"/>
+          <w:sz w:val="20"/>
+          <w:szCs w:val="20"/>
         </w:rPr>
         <w:t xml:space="preserve">    </w:t>
       </w:r>
       <w:r>
         <w:rPr>
-          <w:b w:val="false"/>
-          <w:i w:val="false"/>
-          <w:caps w:val="false"/>
-          <w:smallCaps w:val="false"/>
-          <w:color w:val="000000"/>
-          <w:spacing w:val="0"/>
-        </w:rPr>
-        <w:t>cudaMemcpy</w:t>
-      </w:r>
-      <w:r>
-        <w:rPr>
-          <w:b/>
-          <w:i w:val="false"/>
-          <w:caps w:val="false"/>
-          <w:smallCaps w:val="false"/>
-          <w:color w:val="000000"/>
-          <w:spacing w:val="0"/>
+          <w:b/>
+          <w:i w:val="false"/>
+          <w:caps w:val="false"/>
+          <w:smallCaps w:val="false"/>
+          <w:color w:val="204A87"/>
+          <w:spacing w:val="0"/>
+          <w:sz w:val="20"/>
+          <w:szCs w:val="20"/>
+        </w:rPr>
+        <w:t>size_t</w:t>
+      </w:r>
+      <w:r>
+        <w:rPr>
+          <w:b w:val="false"/>
+          <w:i w:val="false"/>
+          <w:caps w:val="false"/>
+          <w:smallCaps w:val="false"/>
+          <w:color w:val="333333"/>
+          <w:spacing w:val="0"/>
+          <w:sz w:val="20"/>
+          <w:szCs w:val="20"/>
+        </w:rPr>
+        <w:t xml:space="preserve"> </w:t>
+      </w:r>
+      <w:r>
+        <w:rPr>
+          <w:b w:val="false"/>
+          <w:i w:val="false"/>
+          <w:caps w:val="false"/>
+          <w:smallCaps w:val="false"/>
+          <w:color w:val="000000"/>
+          <w:spacing w:val="0"/>
+          <w:sz w:val="20"/>
+          <w:szCs w:val="20"/>
+        </w:rPr>
+        <w:t>realistic_size</w:t>
+      </w:r>
+      <w:r>
+        <w:rPr>
+          <w:b w:val="false"/>
+          <w:i w:val="false"/>
+          <w:caps w:val="false"/>
+          <w:smallCaps w:val="false"/>
+          <w:color w:val="333333"/>
+          <w:spacing w:val="0"/>
+          <w:sz w:val="20"/>
+          <w:szCs w:val="20"/>
+        </w:rPr>
+        <w:t xml:space="preserve"> </w:t>
+      </w:r>
+      <w:r>
+        <w:rPr>
+          <w:b/>
+          <w:i w:val="false"/>
+          <w:caps w:val="false"/>
+          <w:smallCaps w:val="false"/>
+          <w:color w:val="CE5C00"/>
+          <w:spacing w:val="0"/>
+          <w:sz w:val="20"/>
+          <w:szCs w:val="20"/>
+        </w:rPr>
+        <w:t>=</w:t>
+      </w:r>
+      <w:r>
+        <w:rPr>
+          <w:b w:val="false"/>
+          <w:i w:val="false"/>
+          <w:caps w:val="false"/>
+          <w:smallCaps w:val="false"/>
+          <w:color w:val="333333"/>
+          <w:spacing w:val="0"/>
+          <w:sz w:val="20"/>
+          <w:szCs w:val="20"/>
+        </w:rPr>
+        <w:t xml:space="preserve"> </w:t>
+      </w:r>
+      <w:r>
+        <w:rPr>
+          <w:b w:val="false"/>
+          <w:i w:val="false"/>
+          <w:caps w:val="false"/>
+          <w:smallCaps w:val="false"/>
+          <w:color w:val="000000"/>
+          <w:spacing w:val="0"/>
+          <w:sz w:val="20"/>
+          <w:szCs w:val="20"/>
+        </w:rPr>
+        <w:t>std</w:t>
+      </w:r>
+      <w:r>
+        <w:rPr>
+          <w:b/>
+          <w:i w:val="false"/>
+          <w:caps w:val="false"/>
+          <w:smallCaps w:val="false"/>
+          <w:color w:val="CE5C00"/>
+          <w:spacing w:val="0"/>
+          <w:sz w:val="20"/>
+          <w:szCs w:val="20"/>
+        </w:rPr>
+        <w:t>::</w:t>
+      </w:r>
+      <w:r>
+        <w:rPr>
+          <w:b w:val="false"/>
+          <w:i w:val="false"/>
+          <w:caps w:val="false"/>
+          <w:smallCaps w:val="false"/>
+          <w:color w:val="000000"/>
+          <w:spacing w:val="0"/>
+          <w:sz w:val="20"/>
+          <w:szCs w:val="20"/>
+        </w:rPr>
+        <w:t>min</w:t>
+      </w:r>
+      <w:r>
+        <w:rPr>
+          <w:b/>
+          <w:i w:val="false"/>
+          <w:caps w:val="false"/>
+          <w:smallCaps w:val="false"/>
+          <w:color w:val="000000"/>
+          <w:spacing w:val="0"/>
+          <w:sz w:val="20"/>
+          <w:szCs w:val="20"/>
         </w:rPr>
         <w:t>(</w:t>
       </w:r>
       <w:r>
         <w:rPr>
-          <w:b w:val="false"/>
-          <w:i w:val="false"/>
-          <w:caps w:val="false"/>
-          <w:smallCaps w:val="false"/>
-          <w:color w:val="333333"/>
-          <w:spacing w:val="0"/>
-        </w:rPr>
-        <w:t xml:space="preserve"> </w:t>
-      </w:r>
-      <w:r>
-        <w:rPr>
-          <w:b w:val="false"/>
-          <w:i w:val="false"/>
-          <w:caps w:val="false"/>
-          <w:smallCaps w:val="false"/>
-          <w:color w:val="000000"/>
-          <w:spacing w:val="0"/>
-        </w:rPr>
-        <w:t>masses_d</w:t>
-      </w:r>
-      <w:r>
-        <w:rPr>
-          <w:b/>
-          <w:i w:val="false"/>
-          <w:caps w:val="false"/>
-          <w:smallCaps w:val="false"/>
-          <w:color w:val="000000"/>
-          <w:spacing w:val="0"/>
+          <w:b/>
+          <w:i w:val="false"/>
+          <w:caps w:val="false"/>
+          <w:smallCaps w:val="false"/>
+          <w:color w:val="0000CF"/>
+          <w:spacing w:val="0"/>
+          <w:sz w:val="20"/>
+          <w:szCs w:val="20"/>
+        </w:rPr>
+        <w:t>4</w:t>
+      </w:r>
+      <w:r>
+        <w:rPr>
+          <w:b w:val="false"/>
+          <w:i w:val="false"/>
+          <w:caps w:val="false"/>
+          <w:smallCaps w:val="false"/>
+          <w:color w:val="333333"/>
+          <w:spacing w:val="0"/>
+          <w:sz w:val="20"/>
+          <w:szCs w:val="20"/>
+        </w:rPr>
+        <w:t xml:space="preserve"> </w:t>
+      </w:r>
+      <w:r>
+        <w:rPr>
+          <w:b/>
+          <w:i w:val="false"/>
+          <w:caps w:val="false"/>
+          <w:smallCaps w:val="false"/>
+          <w:color w:val="CE5C00"/>
+          <w:spacing w:val="0"/>
+          <w:sz w:val="20"/>
+          <w:szCs w:val="20"/>
+        </w:rPr>
+        <w:t>*</w:t>
+      </w:r>
+      <w:r>
+        <w:rPr>
+          <w:b w:val="false"/>
+          <w:i w:val="false"/>
+          <w:caps w:val="false"/>
+          <w:smallCaps w:val="false"/>
+          <w:color w:val="333333"/>
+          <w:spacing w:val="0"/>
+          <w:sz w:val="20"/>
+          <w:szCs w:val="20"/>
+        </w:rPr>
+        <w:t xml:space="preserve"> </w:t>
+      </w:r>
+      <w:r>
+        <w:rPr>
+          <w:b w:val="false"/>
+          <w:i w:val="false"/>
+          <w:caps w:val="false"/>
+          <w:smallCaps w:val="false"/>
+          <w:color w:val="000000"/>
+          <w:spacing w:val="0"/>
+          <w:sz w:val="20"/>
+          <w:szCs w:val="20"/>
+        </w:rPr>
+        <w:t>N_BODIES</w:t>
+      </w:r>
+      <w:r>
+        <w:rPr>
+          <w:b/>
+          <w:i w:val="false"/>
+          <w:caps w:val="false"/>
+          <w:smallCaps w:val="false"/>
+          <w:color w:val="000000"/>
+          <w:spacing w:val="0"/>
+          <w:sz w:val="20"/>
+          <w:szCs w:val="20"/>
         </w:rPr>
         <w:t>,</w:t>
       </w:r>
@@ -6272,489 +6541,34 @@
           <w:smallCaps w:val="false"/>
           <w:color w:val="333333"/>
           <w:spacing w:val="0"/>
-        </w:rPr>
-        <w:t xml:space="preserve"> </w:t>
-      </w:r>
-      <w:r>
-        <w:rPr>
-          <w:b w:val="false"/>
-          <w:i w:val="false"/>
-          <w:caps w:val="false"/>
-          <w:smallCaps w:val="false"/>
-          <w:color w:val="000000"/>
-          <w:spacing w:val="0"/>
-        </w:rPr>
-        <w:t>masses</w:t>
-      </w:r>
-      <w:r>
-        <w:rPr>
-          <w:b/>
-          <w:i w:val="false"/>
-          <w:caps w:val="false"/>
-          <w:smallCaps w:val="false"/>
-          <w:color w:val="000000"/>
-          <w:spacing w:val="0"/>
-        </w:rPr>
-        <w:t>.</w:t>
-      </w:r>
-      <w:r>
-        <w:rPr>
-          <w:b w:val="false"/>
-          <w:i w:val="false"/>
-          <w:caps w:val="false"/>
-          <w:smallCaps w:val="false"/>
-          <w:color w:val="000000"/>
-          <w:spacing w:val="0"/>
-        </w:rPr>
-        <w:t>data</w:t>
-      </w:r>
-      <w:r>
-        <w:rPr>
-          <w:b/>
-          <w:i w:val="false"/>
-          <w:caps w:val="false"/>
-          <w:smallCaps w:val="false"/>
-          <w:color w:val="000000"/>
-          <w:spacing w:val="0"/>
-        </w:rPr>
-        <w:t>(),</w:t>
-      </w:r>
-      <w:r>
-        <w:rPr>
-          <w:b w:val="false"/>
-          <w:i w:val="false"/>
-          <w:caps w:val="false"/>
-          <w:smallCaps w:val="false"/>
-          <w:color w:val="333333"/>
-          <w:spacing w:val="0"/>
-        </w:rPr>
-        <w:t xml:space="preserve"> </w:t>
-      </w:r>
-      <w:r>
-        <w:rPr>
-          <w:b w:val="false"/>
-          <w:i w:val="false"/>
-          <w:caps w:val="false"/>
-          <w:smallCaps w:val="false"/>
-          <w:color w:val="000000"/>
-          <w:spacing w:val="0"/>
-        </w:rPr>
-        <w:t>N_BODIES</w:t>
-      </w:r>
-      <w:r>
-        <w:rPr>
-          <w:b w:val="false"/>
-          <w:i w:val="false"/>
-          <w:caps w:val="false"/>
-          <w:smallCaps w:val="false"/>
-          <w:color w:val="333333"/>
-          <w:spacing w:val="0"/>
-        </w:rPr>
-        <w:t xml:space="preserve"> </w:t>
-      </w:r>
-      <w:r>
-        <w:rPr>
-          <w:b/>
-          <w:i w:val="false"/>
-          <w:caps w:val="false"/>
-          <w:smallCaps w:val="false"/>
-          <w:color w:val="CE5C00"/>
-          <w:spacing w:val="0"/>
-        </w:rPr>
-        <w:t>*</w:t>
-      </w:r>
-      <w:r>
-        <w:rPr>
-          <w:b w:val="false"/>
-          <w:i w:val="false"/>
-          <w:caps w:val="false"/>
-          <w:smallCaps w:val="false"/>
-          <w:color w:val="333333"/>
-          <w:spacing w:val="0"/>
-        </w:rPr>
-        <w:t xml:space="preserve"> </w:t>
-      </w:r>
-      <w:r>
-        <w:rPr>
-          <w:b/>
-          <w:i w:val="false"/>
-          <w:caps w:val="false"/>
-          <w:smallCaps w:val="false"/>
-          <w:color w:val="204A87"/>
-          <w:spacing w:val="0"/>
-        </w:rPr>
-        <w:t>sizeof</w:t>
-      </w:r>
-      <w:r>
-        <w:rPr>
-          <w:b/>
-          <w:i w:val="false"/>
-          <w:caps w:val="false"/>
-          <w:smallCaps w:val="false"/>
-          <w:color w:val="000000"/>
-          <w:spacing w:val="0"/>
-        </w:rPr>
-        <w:t>(</w:t>
-      </w:r>
-      <w:r>
-        <w:rPr>
-          <w:b/>
-          <w:i w:val="false"/>
-          <w:caps w:val="false"/>
-          <w:smallCaps w:val="false"/>
-          <w:color w:val="204A87"/>
-          <w:spacing w:val="0"/>
-        </w:rPr>
-        <w:t>double</w:t>
-      </w:r>
-      <w:r>
-        <w:rPr>
-          <w:b/>
-          <w:i w:val="false"/>
-          <w:caps w:val="false"/>
-          <w:smallCaps w:val="false"/>
-          <w:color w:val="000000"/>
-          <w:spacing w:val="0"/>
-        </w:rPr>
-        <w:t>),</w:t>
-      </w:r>
-      <w:r>
-        <w:rPr>
-          <w:b w:val="false"/>
-          <w:i w:val="false"/>
-          <w:caps w:val="false"/>
-          <w:smallCaps w:val="false"/>
-          <w:color w:val="333333"/>
-          <w:spacing w:val="0"/>
-        </w:rPr>
-        <w:t xml:space="preserve"> </w:t>
-      </w:r>
-      <w:r>
-        <w:rPr>
-          <w:b w:val="false"/>
-          <w:i w:val="false"/>
-          <w:caps w:val="false"/>
-          <w:smallCaps w:val="false"/>
-          <w:color w:val="000000"/>
-          <w:spacing w:val="0"/>
-        </w:rPr>
-        <w:t>cudaMemcpyHostToDevice</w:t>
-      </w:r>
-      <w:r>
-        <w:rPr>
-          <w:b/>
-          <w:i w:val="false"/>
-          <w:caps w:val="false"/>
-          <w:smallCaps w:val="false"/>
-          <w:color w:val="000000"/>
-          <w:spacing w:val="0"/>
-        </w:rPr>
-        <w:t>);</w:t>
-      </w:r>
-    </w:p>
-    <w:p>
-      <w:pPr>
-        <w:pStyle w:val="PreformattedText"/>
-        <w:widowControl/>
-        <w:rPr>
-          <w:caps w:val="false"/>
-          <w:smallCaps w:val="false"/>
-          <w:color w:val="333333"/>
-          <w:spacing w:val="0"/>
-        </w:rPr>
-      </w:pPr>
-      <w:r>
-        <w:rPr>
-          <w:caps w:val="false"/>
-          <w:smallCaps w:val="false"/>
-          <w:color w:val="333333"/>
-          <w:spacing w:val="0"/>
-        </w:rPr>
-        <w:t xml:space="preserve">    </w:t>
-      </w:r>
-      <w:r>
-        <w:rPr>
-          <w:b w:val="false"/>
-          <w:i w:val="false"/>
-          <w:caps w:val="false"/>
-          <w:smallCaps w:val="false"/>
-          <w:color w:val="000000"/>
-          <w:spacing w:val="0"/>
-        </w:rPr>
-        <w:t>cudaMemcpy</w:t>
-      </w:r>
-      <w:r>
-        <w:rPr>
-          <w:b/>
-          <w:i w:val="false"/>
-          <w:caps w:val="false"/>
-          <w:smallCaps w:val="false"/>
-          <w:color w:val="000000"/>
-          <w:spacing w:val="0"/>
-        </w:rPr>
-        <w:t>(</w:t>
-      </w:r>
-      <w:r>
-        <w:rPr>
-          <w:b w:val="false"/>
-          <w:i w:val="false"/>
-          <w:caps w:val="false"/>
-          <w:smallCaps w:val="false"/>
-          <w:color w:val="333333"/>
-          <w:spacing w:val="0"/>
-        </w:rPr>
-        <w:t xml:space="preserve"> </w:t>
-      </w:r>
-      <w:r>
-        <w:rPr>
-          <w:b w:val="false"/>
-          <w:i w:val="false"/>
-          <w:caps w:val="false"/>
-          <w:smallCaps w:val="false"/>
-          <w:color w:val="000000"/>
-          <w:spacing w:val="0"/>
-        </w:rPr>
-        <w:t>positions_d</w:t>
-      </w:r>
-      <w:r>
-        <w:rPr>
-          <w:b/>
-          <w:i w:val="false"/>
-          <w:caps w:val="false"/>
-          <w:smallCaps w:val="false"/>
-          <w:color w:val="000000"/>
-          <w:spacing w:val="0"/>
-        </w:rPr>
-        <w:t>,</w:t>
-      </w:r>
-      <w:r>
-        <w:rPr>
-          <w:b w:val="false"/>
-          <w:i w:val="false"/>
-          <w:caps w:val="false"/>
-          <w:smallCaps w:val="false"/>
-          <w:color w:val="333333"/>
-          <w:spacing w:val="0"/>
-        </w:rPr>
-        <w:t xml:space="preserve"> </w:t>
-      </w:r>
-      <w:r>
-        <w:rPr>
-          <w:b w:val="false"/>
-          <w:i w:val="false"/>
-          <w:caps w:val="false"/>
-          <w:smallCaps w:val="false"/>
-          <w:color w:val="000000"/>
-          <w:spacing w:val="0"/>
-        </w:rPr>
-        <w:t>positions</w:t>
-      </w:r>
-      <w:r>
-        <w:rPr>
-          <w:b/>
-          <w:i w:val="false"/>
-          <w:caps w:val="false"/>
-          <w:smallCaps w:val="false"/>
-          <w:color w:val="000000"/>
-          <w:spacing w:val="0"/>
-        </w:rPr>
-        <w:t>.</w:t>
-      </w:r>
-      <w:r>
-        <w:rPr>
-          <w:b w:val="false"/>
-          <w:i w:val="false"/>
-          <w:caps w:val="false"/>
-          <w:smallCaps w:val="false"/>
-          <w:color w:val="000000"/>
-          <w:spacing w:val="0"/>
-        </w:rPr>
-        <w:t>data</w:t>
-      </w:r>
-      <w:r>
-        <w:rPr>
-          <w:b/>
-          <w:i w:val="false"/>
-          <w:caps w:val="false"/>
-          <w:smallCaps w:val="false"/>
-          <w:color w:val="000000"/>
-          <w:spacing w:val="0"/>
-        </w:rPr>
-        <w:t>(),</w:t>
-      </w:r>
-      <w:r>
-        <w:rPr>
-          <w:b w:val="false"/>
-          <w:i w:val="false"/>
-          <w:caps w:val="false"/>
-          <w:smallCaps w:val="false"/>
-          <w:color w:val="333333"/>
-          <w:spacing w:val="0"/>
-        </w:rPr>
-        <w:t xml:space="preserve"> </w:t>
-      </w:r>
-      <w:r>
-        <w:rPr>
-          <w:b w:val="false"/>
-          <w:i w:val="false"/>
-          <w:caps w:val="false"/>
-          <w:smallCaps w:val="false"/>
-          <w:color w:val="000000"/>
-          <w:spacing w:val="0"/>
-        </w:rPr>
-        <w:t>N_BODIES</w:t>
-      </w:r>
-      <w:r>
-        <w:rPr>
-          <w:b w:val="false"/>
-          <w:i w:val="false"/>
-          <w:caps w:val="false"/>
-          <w:smallCaps w:val="false"/>
-          <w:color w:val="333333"/>
-          <w:spacing w:val="0"/>
-        </w:rPr>
-        <w:t xml:space="preserve"> </w:t>
-      </w:r>
-      <w:r>
-        <w:rPr>
-          <w:b/>
-          <w:i w:val="false"/>
-          <w:caps w:val="false"/>
-          <w:smallCaps w:val="false"/>
-          <w:color w:val="CE5C00"/>
-          <w:spacing w:val="0"/>
-        </w:rPr>
-        <w:t>*</w:t>
-      </w:r>
-      <w:r>
-        <w:rPr>
-          <w:b w:val="false"/>
-          <w:i w:val="false"/>
-          <w:caps w:val="false"/>
-          <w:smallCaps w:val="false"/>
-          <w:color w:val="333333"/>
-          <w:spacing w:val="0"/>
-        </w:rPr>
-        <w:t xml:space="preserve"> </w:t>
-      </w:r>
-      <w:r>
-        <w:rPr>
-          <w:b w:val="false"/>
-          <w:i w:val="false"/>
-          <w:caps w:val="false"/>
-          <w:smallCaps w:val="false"/>
-          <w:color w:val="000000"/>
-          <w:spacing w:val="0"/>
-        </w:rPr>
-        <w:t>N_DIM</w:t>
-      </w:r>
-      <w:r>
-        <w:rPr>
-          <w:b w:val="false"/>
-          <w:i w:val="false"/>
-          <w:caps w:val="false"/>
-          <w:smallCaps w:val="false"/>
-          <w:color w:val="333333"/>
-          <w:spacing w:val="0"/>
-        </w:rPr>
-        <w:t xml:space="preserve"> </w:t>
-      </w:r>
-      <w:r>
-        <w:rPr>
-          <w:b/>
-          <w:i w:val="false"/>
-          <w:caps w:val="false"/>
-          <w:smallCaps w:val="false"/>
-          <w:color w:val="CE5C00"/>
-          <w:spacing w:val="0"/>
-        </w:rPr>
-        <w:t>*</w:t>
-      </w:r>
-      <w:r>
-        <w:rPr>
-          <w:b w:val="false"/>
-          <w:i w:val="false"/>
-          <w:caps w:val="false"/>
-          <w:smallCaps w:val="false"/>
-          <w:color w:val="333333"/>
-          <w:spacing w:val="0"/>
-        </w:rPr>
-        <w:t xml:space="preserve"> </w:t>
-      </w:r>
-      <w:r>
-        <w:rPr>
-          <w:b/>
-          <w:i w:val="false"/>
-          <w:caps w:val="false"/>
-          <w:smallCaps w:val="false"/>
-          <w:color w:val="204A87"/>
-          <w:spacing w:val="0"/>
-        </w:rPr>
-        <w:t>sizeof</w:t>
-      </w:r>
-      <w:r>
-        <w:rPr>
-          <w:b/>
-          <w:i w:val="false"/>
-          <w:caps w:val="false"/>
-          <w:smallCaps w:val="false"/>
-          <w:color w:val="000000"/>
-          <w:spacing w:val="0"/>
-        </w:rPr>
-        <w:t>(</w:t>
-      </w:r>
-      <w:r>
-        <w:rPr>
-          <w:b/>
-          <w:i w:val="false"/>
-          <w:caps w:val="false"/>
-          <w:smallCaps w:val="false"/>
-          <w:color w:val="204A87"/>
-          <w:spacing w:val="0"/>
-        </w:rPr>
-        <w:t>double</w:t>
-      </w:r>
-      <w:r>
-        <w:rPr>
-          <w:b/>
-          <w:i w:val="false"/>
-          <w:caps w:val="false"/>
-          <w:smallCaps w:val="false"/>
-          <w:color w:val="000000"/>
-          <w:spacing w:val="0"/>
-        </w:rPr>
-        <w:t>),</w:t>
-      </w:r>
-      <w:r>
-        <w:rPr>
-          <w:b w:val="false"/>
-          <w:i w:val="false"/>
-          <w:caps w:val="false"/>
-          <w:smallCaps w:val="false"/>
-          <w:color w:val="333333"/>
-          <w:spacing w:val="0"/>
-        </w:rPr>
-        <w:t xml:space="preserve"> </w:t>
-      </w:r>
-      <w:r>
-        <w:rPr>
-          <w:b w:val="false"/>
-          <w:i w:val="false"/>
-          <w:caps w:val="false"/>
-          <w:smallCaps w:val="false"/>
-          <w:color w:val="000000"/>
-          <w:spacing w:val="0"/>
-        </w:rPr>
-        <w:t>cudaMemcpyHostToDevice</w:t>
-      </w:r>
-      <w:r>
-        <w:rPr>
-          <w:b/>
-          <w:i w:val="false"/>
-          <w:caps w:val="false"/>
-          <w:smallCaps w:val="false"/>
-          <w:color w:val="000000"/>
-          <w:spacing w:val="0"/>
+          <w:sz w:val="20"/>
+          <w:szCs w:val="20"/>
+        </w:rPr>
+        <w:t xml:space="preserve"> </w:t>
+      </w:r>
+      <w:r>
+        <w:rPr>
+          <w:b w:val="false"/>
+          <w:i w:val="false"/>
+          <w:caps w:val="false"/>
+          <w:smallCaps w:val="false"/>
+          <w:color w:val="000000"/>
+          <w:spacing w:val="0"/>
+          <w:sz w:val="20"/>
+          <w:szCs w:val="20"/>
+        </w:rPr>
+        <w:t>QUADTREE_MAX_SIZE</w:t>
+      </w:r>
+      <w:r>
+        <w:rPr>
+          <w:b/>
+          <w:i w:val="false"/>
+          <w:caps w:val="false"/>
+          <w:smallCaps w:val="false"/>
+          <w:color w:val="000000"/>
+          <w:spacing w:val="0"/>
+          <w:sz w:val="20"/>
+          <w:szCs w:val="20"/>
         </w:rPr>
         <w:t>);</w:t>
       </w:r>
@@ -6769,14 +6583,18 @@
           <w:smallCaps w:val="false"/>
           <w:color w:val="333333"/>
           <w:spacing w:val="0"/>
-        </w:rPr>
-      </w:pPr>
-      <w:r>
-        <w:rPr>
-          <w:caps w:val="false"/>
-          <w:smallCaps w:val="false"/>
-          <w:color w:val="333333"/>
-          <w:spacing w:val="0"/>
+          <w:sz w:val="20"/>
+          <w:szCs w:val="20"/>
+        </w:rPr>
+      </w:pPr>
+      <w:r>
+        <w:rPr>
+          <w:caps w:val="false"/>
+          <w:smallCaps w:val="false"/>
+          <w:color w:val="333333"/>
+          <w:spacing w:val="0"/>
+          <w:sz w:val="20"/>
+          <w:szCs w:val="20"/>
         </w:rPr>
         <w:t xml:space="preserve">    </w:t>
       </w:r>
@@ -6788,17 +6606,21 @@
           <w:smallCaps w:val="false"/>
           <w:color w:val="000000"/>
           <w:spacing w:val="0"/>
-        </w:rPr>
-        <w:t>cudaMemcpy</w:t>
-      </w:r>
-      <w:r>
-        <w:rPr>
-          <w:b/>
-          <w:i w:val="false"/>
-          <w:caps w:val="false"/>
-          <w:smallCaps w:val="false"/>
-          <w:color w:val="000000"/>
-          <w:spacing w:val="0"/>
+          <w:sz w:val="20"/>
+          <w:szCs w:val="20"/>
+        </w:rPr>
+        <w:t>cudaMalloc</w:t>
+      </w:r>
+      <w:r>
+        <w:rPr>
+          <w:b/>
+          <w:i w:val="false"/>
+          <w:caps w:val="false"/>
+          <w:smallCaps w:val="false"/>
+          <w:color w:val="000000"/>
+          <w:spacing w:val="0"/>
+          <w:sz w:val="20"/>
+          <w:szCs w:val="20"/>
         </w:rPr>
         <w:t>(</w:t>
       </w:r>
@@ -6810,28 +6632,99 @@
           <w:smallCaps w:val="false"/>
           <w:color w:val="333333"/>
           <w:spacing w:val="0"/>
-        </w:rPr>
-        <w:t xml:space="preserve"> </w:t>
-      </w:r>
-      <w:r>
-        <w:rPr>
-          <w:b w:val="false"/>
-          <w:i w:val="false"/>
-          <w:caps w:val="false"/>
-          <w:smallCaps w:val="false"/>
-          <w:color w:val="000000"/>
-          <w:spacing w:val="0"/>
-        </w:rPr>
-        <w:t>velocities_d</w:t>
-      </w:r>
-      <w:r>
-        <w:rPr>
-          <w:b/>
-          <w:i w:val="false"/>
-          <w:caps w:val="false"/>
-          <w:smallCaps w:val="false"/>
-          <w:color w:val="000000"/>
-          <w:spacing w:val="0"/>
+          <w:sz w:val="20"/>
+          <w:szCs w:val="20"/>
+        </w:rPr>
+        <w:t xml:space="preserve"> </w:t>
+      </w:r>
+      <w:r>
+        <w:rPr>
+          <w:b/>
+          <w:i w:val="false"/>
+          <w:caps w:val="false"/>
+          <w:smallCaps w:val="false"/>
+          <w:color w:val="000000"/>
+          <w:spacing w:val="0"/>
+          <w:sz w:val="20"/>
+          <w:szCs w:val="20"/>
+        </w:rPr>
+        <w:t>(</w:t>
+      </w:r>
+      <w:r>
+        <w:rPr>
+          <w:b/>
+          <w:i w:val="false"/>
+          <w:caps w:val="false"/>
+          <w:smallCaps w:val="false"/>
+          <w:color w:val="204A87"/>
+          <w:spacing w:val="0"/>
+          <w:sz w:val="20"/>
+          <w:szCs w:val="20"/>
+        </w:rPr>
+        <w:t>void</w:t>
+      </w:r>
+      <w:r>
+        <w:rPr>
+          <w:b/>
+          <w:i w:val="false"/>
+          <w:caps w:val="false"/>
+          <w:smallCaps w:val="false"/>
+          <w:color w:val="CE5C00"/>
+          <w:spacing w:val="0"/>
+          <w:sz w:val="20"/>
+          <w:szCs w:val="20"/>
+        </w:rPr>
+        <w:t>**</w:t>
+      </w:r>
+      <w:r>
+        <w:rPr>
+          <w:b/>
+          <w:i w:val="false"/>
+          <w:caps w:val="false"/>
+          <w:smallCaps w:val="false"/>
+          <w:color w:val="000000"/>
+          <w:spacing w:val="0"/>
+          <w:sz w:val="20"/>
+          <w:szCs w:val="20"/>
+        </w:rPr>
+        <w:t>)</w:t>
+      </w:r>
+      <w:r>
+        <w:rPr>
+          <w:b/>
+          <w:i w:val="false"/>
+          <w:caps w:val="false"/>
+          <w:smallCaps w:val="false"/>
+          <w:color w:val="CE5C00"/>
+          <w:spacing w:val="0"/>
+          <w:sz w:val="20"/>
+          <w:szCs w:val="20"/>
+        </w:rPr>
+        <w:t>&amp;</w:t>
+      </w:r>
+      <w:r>
+        <w:rPr>
+          <w:b w:val="false"/>
+          <w:i w:val="false"/>
+          <w:caps w:val="false"/>
+          <w:smallCaps w:val="false"/>
+          <w:color w:val="000000"/>
+          <w:spacing w:val="0"/>
+          <w:sz w:val="20"/>
+          <w:szCs w:val="20"/>
+        </w:rPr>
+        <w:t>quadtree_d</w:t>
+      </w:r>
+      <w:r>
+        <w:rPr>
+          <w:b/>
+          <w:i w:val="false"/>
+          <w:caps w:val="false"/>
+          <w:smallCaps w:val="false"/>
+          <w:color w:val="000000"/>
+          <w:spacing w:val="0"/>
+          <w:sz w:val="20"/>
+          <w:szCs w:val="20"/>
         </w:rPr>
         <w:t>,</w:t>
       </w:r>
@@ -6843,83 +6736,34 @@
           <w:smallCaps w:val="false"/>
           <w:color w:val="333333"/>
           <w:spacing w:val="0"/>
-        </w:rPr>
-        <w:t xml:space="preserve"> </w:t>
-      </w:r>
-      <w:r>
-        <w:rPr>
-          <w:b w:val="false"/>
-          <w:i w:val="false"/>
-          <w:caps w:val="false"/>
-          <w:smallCaps w:val="false"/>
-          <w:color w:val="000000"/>
-          <w:spacing w:val="0"/>
-        </w:rPr>
-        <w:t>velocities</w:t>
-      </w:r>
-      <w:r>
-        <w:rPr>
-          <w:b/>
-          <w:i w:val="false"/>
-          <w:caps w:val="false"/>
-          <w:smallCaps w:val="false"/>
-          <w:color w:val="000000"/>
-          <w:spacing w:val="0"/>
-        </w:rPr>
-        <w:t>.</w:t>
-      </w:r>
-      <w:r>
-        <w:rPr>
-          <w:b w:val="false"/>
-          <w:i w:val="false"/>
-          <w:caps w:val="false"/>
-          <w:smallCaps w:val="false"/>
-          <w:color w:val="000000"/>
-          <w:spacing w:val="0"/>
-        </w:rPr>
-        <w:t>data</w:t>
-      </w:r>
-      <w:r>
-        <w:rPr>
-          <w:b/>
-          <w:i w:val="false"/>
-          <w:caps w:val="false"/>
-          <w:smallCaps w:val="false"/>
-          <w:color w:val="000000"/>
-          <w:spacing w:val="0"/>
-        </w:rPr>
-        <w:t>(),</w:t>
-      </w:r>
-      <w:r>
-        <w:rPr>
-          <w:b w:val="false"/>
-          <w:i w:val="false"/>
-          <w:caps w:val="false"/>
-          <w:smallCaps w:val="false"/>
-          <w:color w:val="333333"/>
-          <w:spacing w:val="0"/>
-        </w:rPr>
-        <w:t xml:space="preserve"> </w:t>
-      </w:r>
-      <w:r>
-        <w:rPr>
-          <w:b w:val="false"/>
-          <w:i w:val="false"/>
-          <w:caps w:val="false"/>
-          <w:smallCaps w:val="false"/>
-          <w:color w:val="000000"/>
-          <w:spacing w:val="0"/>
-        </w:rPr>
-        <w:t>N_BODIES</w:t>
-      </w:r>
-      <w:r>
-        <w:rPr>
-          <w:b w:val="false"/>
-          <w:i w:val="false"/>
-          <w:caps w:val="false"/>
-          <w:smallCaps w:val="false"/>
-          <w:color w:val="333333"/>
-          <w:spacing w:val="0"/>
+          <w:sz w:val="20"/>
+          <w:szCs w:val="20"/>
+        </w:rPr>
+        <w:t xml:space="preserve"> </w:t>
+      </w:r>
+      <w:r>
+        <w:rPr>
+          <w:b w:val="false"/>
+          <w:i w:val="false"/>
+          <w:caps w:val="false"/>
+          <w:smallCaps w:val="false"/>
+          <w:color w:val="000000"/>
+          <w:spacing w:val="0"/>
+          <w:sz w:val="20"/>
+          <w:szCs w:val="20"/>
+        </w:rPr>
+        <w:t>realistic_size</w:t>
+      </w:r>
+      <w:r>
+        <w:rPr>
+          <w:b w:val="false"/>
+          <w:i w:val="false"/>
+          <w:caps w:val="false"/>
+          <w:smallCaps w:val="false"/>
+          <w:color w:val="333333"/>
+          <w:spacing w:val="0"/>
+          <w:sz w:val="20"/>
+          <w:szCs w:val="20"/>
         </w:rPr>
         <w:t xml:space="preserve"> </w:t>
       </w:r>
@@ -6931,6 +6775,8 @@
           <w:smallCaps w:val="false"/>
           <w:color w:val="CE5C00"/>
           <w:spacing w:val="0"/>
+          <w:sz w:val="20"/>
+          <w:szCs w:val="20"/>
         </w:rPr>
         <w:t>*</w:t>
       </w:r>
@@ -6942,50 +6788,8 @@
           <w:smallCaps w:val="false"/>
           <w:color w:val="333333"/>
           <w:spacing w:val="0"/>
-        </w:rPr>
-        <w:t xml:space="preserve"> </w:t>
-      </w:r>
-      <w:r>
-        <w:rPr>
-          <w:b w:val="false"/>
-          <w:i w:val="false"/>
-          <w:caps w:val="false"/>
-          <w:smallCaps w:val="false"/>
-          <w:color w:val="000000"/>
-          <w:spacing w:val="0"/>
-        </w:rPr>
-        <w:t>N_DIM</w:t>
-      </w:r>
-      <w:r>
-        <w:rPr>
-          <w:b w:val="false"/>
-          <w:i w:val="false"/>
-          <w:caps w:val="false"/>
-          <w:smallCaps w:val="false"/>
-          <w:color w:val="333333"/>
-          <w:spacing w:val="0"/>
-        </w:rPr>
-        <w:t xml:space="preserve"> </w:t>
-      </w:r>
-      <w:r>
-        <w:rPr>
-          <w:b/>
-          <w:i w:val="false"/>
-          <w:caps w:val="false"/>
-          <w:smallCaps w:val="false"/>
-          <w:color w:val="CE5C00"/>
-          <w:spacing w:val="0"/>
-        </w:rPr>
-        <w:t>*</w:t>
-      </w:r>
-      <w:r>
-        <w:rPr>
-          <w:b w:val="false"/>
-          <w:i w:val="false"/>
-          <w:caps w:val="false"/>
-          <w:smallCaps w:val="false"/>
-          <w:color w:val="333333"/>
-          <w:spacing w:val="0"/>
+          <w:sz w:val="20"/>
+          <w:szCs w:val="20"/>
         </w:rPr>
         <w:t xml:space="preserve"> </w:t>
       </w:r>
@@ -6997,6 +6801,8 @@
           <w:smallCaps w:val="false"/>
           <w:color w:val="204A87"/>
           <w:spacing w:val="0"/>
+          <w:sz w:val="20"/>
+          <w:szCs w:val="20"/>
         </w:rPr>
         <w:t>sizeof</w:t>
       </w:r>
@@ -7008,63 +6814,36 @@
           <w:smallCaps w:val="false"/>
           <w:color w:val="000000"/>
           <w:spacing w:val="0"/>
+          <w:sz w:val="20"/>
+          <w:szCs w:val="20"/>
         </w:rPr>
         <w:t>(</w:t>
       </w:r>
       <w:r>
         <w:rPr>
-          <w:b/>
-          <w:i w:val="false"/>
-          <w:caps w:val="false"/>
-          <w:smallCaps w:val="false"/>
-          <w:color w:val="204A87"/>
-          <w:spacing w:val="0"/>
-        </w:rPr>
-        <w:t>double</w:t>
-      </w:r>
-      <w:r>
-        <w:rPr>
-          <w:b/>
-          <w:i w:val="false"/>
-          <w:caps w:val="false"/>
-          <w:smallCaps w:val="false"/>
-          <w:color w:val="000000"/>
-          <w:spacing w:val="0"/>
-        </w:rPr>
-        <w:t>),</w:t>
-      </w:r>
-      <w:r>
-        <w:rPr>
-          <w:b w:val="false"/>
-          <w:i w:val="false"/>
-          <w:caps w:val="false"/>
-          <w:smallCaps w:val="false"/>
-          <w:color w:val="333333"/>
-          <w:spacing w:val="0"/>
-        </w:rPr>
-        <w:t xml:space="preserve"> </w:t>
-      </w:r>
-      <w:r>
-        <w:rPr>
-          <w:b w:val="false"/>
-          <w:i w:val="false"/>
-          <w:caps w:val="false"/>
-          <w:smallCaps w:val="false"/>
-          <w:color w:val="000000"/>
-          <w:spacing w:val="0"/>
-        </w:rPr>
-        <w:t>cudaMemcpyHostToDevice</w:t>
-      </w:r>
-      <w:r>
-        <w:rPr>
-          <w:b/>
-          <w:i w:val="false"/>
-          <w:caps w:val="false"/>
-          <w:smallCaps w:val="false"/>
-          <w:color w:val="000000"/>
-          <w:spacing w:val="0"/>
-        </w:rPr>
-        <w:t>);</w:t>
+          <w:b w:val="false"/>
+          <w:i w:val="false"/>
+          <w:caps w:val="false"/>
+          <w:smallCaps w:val="false"/>
+          <w:color w:val="000000"/>
+          <w:spacing w:val="0"/>
+          <w:sz w:val="20"/>
+          <w:szCs w:val="20"/>
+        </w:rPr>
+        <w:t>Quadrant</w:t>
+      </w:r>
+      <w:r>
+        <w:rPr>
+          <w:b/>
+          <w:i w:val="false"/>
+          <w:caps w:val="false"/>
+          <w:smallCaps w:val="false"/>
+          <w:color w:val="000000"/>
+          <w:spacing w:val="0"/>
+          <w:sz w:val="20"/>
+          <w:szCs w:val="20"/>
+        </w:rPr>
+        <w:t>));</w:t>
       </w:r>
     </w:p>
     <w:p>
@@ -7081,7 +6860,23 @@
           <w:sz w:val="28"/>
           <w:szCs w:val="28"/>
         </w:rPr>
-        <w:t>After this setup, we are ready to define the simulation loop. As our formulas are taking into account time steps, we are keeping track of the absolute time passed, and are increasing it at each iteration by the defined time step.</w:t>
+        <w:t>At the beginning of the simulation, the positions of bodies are random and uniformly spread over the space. Because of that, the tree will be balanced with tendency of the bodies to end up as leaves of the quadtree. Therefore, we are calculating the upper limit by multiplying the number of bodies with the branching factor of 4. Becasue of the nature of this algorithm, after the first iteration, the ligher bodies are moving towards the heavier ones, making the tree sparse and therefore having a smaller size. Also, because we have the limit of maximum depth, here we need to make sure not to allocate more than allowed maximum size of the quadtree (therefore the min function).</w:t>
+      </w:r>
+    </w:p>
+    <w:p>
+      <w:pPr>
+        <w:pStyle w:val="Normal"/>
+        <w:rPr>
+          <w:sz w:val="28"/>
+          <w:szCs w:val="28"/>
+        </w:rPr>
+      </w:pPr>
+      <w:r>
+        <w:rPr>
+          <w:sz w:val="28"/>
+          <w:szCs w:val="28"/>
+        </w:rPr>
+        <w:t>At the beginning, each body is initialized with its mass, starting position and starting velocity. Accelerations and forces are not initialized as they are calculated later. Therefore, we have to copy the initialzied values from CPU to GPU’s allocated memory.</w:t>
       </w:r>
     </w:p>
     <w:p>
@@ -7090,122 +6885,27 @@
         <w:jc w:val="both"/>
         <w:rPr>
           <w:b w:val="false"/>
-          <w:i w:val="false"/>
-          <w:caps w:val="false"/>
-          <w:smallCaps w:val="false"/>
-          <w:color w:val="333333"/>
-          <w:spacing w:val="0"/>
-        </w:rPr>
-      </w:pPr>
-      <w:r>
-        <w:rPr>
-          <w:b/>
-          <w:i w:val="false"/>
-          <w:caps w:val="false"/>
-          <w:smallCaps w:val="false"/>
-          <w:color w:val="204A87"/>
-          <w:spacing w:val="0"/>
-        </w:rPr>
-        <w:t>const</w:t>
-      </w:r>
-      <w:r>
-        <w:rPr>
-          <w:b/>
-          <w:i w:val="false"/>
-          <w:caps w:val="false"/>
-          <w:smallCaps w:val="false"/>
-          <w:color w:val="000000"/>
-          <w:spacing w:val="0"/>
-        </w:rPr>
-        <w:t xml:space="preserve"> </w:t>
-      </w:r>
-      <w:r>
-        <w:rPr>
-          <w:b/>
-          <w:i w:val="false"/>
-          <w:caps w:val="false"/>
-          <w:smallCaps w:val="false"/>
-          <w:color w:val="204A87"/>
-          <w:spacing w:val="0"/>
-        </w:rPr>
-        <w:t>double</w:t>
-      </w:r>
-      <w:r>
-        <w:rPr>
-          <w:b/>
-          <w:i w:val="false"/>
-          <w:caps w:val="false"/>
-          <w:smallCaps w:val="false"/>
-          <w:color w:val="000000"/>
-          <w:spacing w:val="0"/>
-        </w:rPr>
-        <w:t xml:space="preserve"> </w:t>
-      </w:r>
-      <w:r>
-        <w:rPr>
-          <w:b w:val="false"/>
-          <w:i w:val="false"/>
-          <w:caps w:val="false"/>
-          <w:smallCaps w:val="false"/>
-          <w:color w:val="000000"/>
-          <w:spacing w:val="0"/>
-        </w:rPr>
-        <w:t>DELTA_T</w:t>
-      </w:r>
-      <w:r>
-        <w:rPr>
-          <w:b/>
-          <w:i w:val="false"/>
-          <w:caps w:val="false"/>
-          <w:smallCaps w:val="false"/>
-          <w:color w:val="000000"/>
-          <w:spacing w:val="0"/>
-        </w:rPr>
-        <w:t xml:space="preserve"> </w:t>
-      </w:r>
-      <w:r>
-        <w:rPr>
-          <w:b/>
-          <w:i w:val="false"/>
-          <w:caps w:val="false"/>
-          <w:smallCaps w:val="false"/>
-          <w:color w:val="CE5C00"/>
-          <w:spacing w:val="0"/>
-        </w:rPr>
-        <w:t>=</w:t>
-      </w:r>
-      <w:r>
-        <w:rPr>
-          <w:b/>
-          <w:i w:val="false"/>
-          <w:caps w:val="false"/>
-          <w:smallCaps w:val="false"/>
-          <w:color w:val="000000"/>
-          <w:spacing w:val="0"/>
-        </w:rPr>
-        <w:t xml:space="preserve"> </w:t>
-      </w:r>
-      <w:r>
-        <w:rPr>
-          <w:b/>
-          <w:i w:val="false"/>
-          <w:caps w:val="false"/>
-          <w:smallCaps w:val="false"/>
-          <w:color w:val="0000CF"/>
-          <w:spacing w:val="0"/>
-        </w:rPr>
-        <w:t>1.0</w:t>
-      </w:r>
-      <w:r>
-        <w:rPr>
-          <w:b/>
-          <w:i w:val="false"/>
-          <w:caps w:val="false"/>
-          <w:smallCaps w:val="false"/>
-          <w:color w:val="000000"/>
-          <w:spacing w:val="0"/>
-        </w:rPr>
-        <w:t>;</w:t>
+          <w:i/>
+          <w:caps w:val="false"/>
+          <w:smallCaps w:val="false"/>
+          <w:color w:val="8F5902"/>
+          <w:spacing w:val="0"/>
+          <w:sz w:val="20"/>
+          <w:szCs w:val="20"/>
+        </w:rPr>
+      </w:pPr>
+      <w:r>
+        <w:rPr>
+          <w:b w:val="false"/>
+          <w:i/>
+          <w:caps w:val="false"/>
+          <w:smallCaps w:val="false"/>
+          <w:color w:val="8F5902"/>
+          <w:spacing w:val="0"/>
+          <w:sz w:val="20"/>
+          <w:szCs w:val="20"/>
+        </w:rPr>
+        <w:t>// copying initial values to GPU</w:t>
       </w:r>
     </w:p>
     <w:p>
@@ -7213,24 +6913,262 @@
         <w:pStyle w:val="PreformattedText"/>
         <w:widowControl/>
         <w:rPr>
-          <w:b/>
-          <w:i w:val="false"/>
-          <w:caps w:val="false"/>
-          <w:smallCaps w:val="false"/>
-          <w:color w:val="000000"/>
-          <w:spacing w:val="0"/>
-        </w:rPr>
-      </w:pPr>
-      <w:r>
-        <w:rPr>
-          <w:b/>
-          <w:i w:val="false"/>
-          <w:caps w:val="false"/>
-          <w:smallCaps w:val="false"/>
-          <w:color w:val="000000"/>
-          <w:spacing w:val="0"/>
-        </w:rPr>
-        <w:t>...</w:t>
+          <w:caps w:val="false"/>
+          <w:smallCaps w:val="false"/>
+          <w:color w:val="333333"/>
+          <w:spacing w:val="0"/>
+        </w:rPr>
+      </w:pPr>
+      <w:r>
+        <w:rPr>
+          <w:caps w:val="false"/>
+          <w:smallCaps w:val="false"/>
+          <w:color w:val="333333"/>
+          <w:spacing w:val="0"/>
+        </w:rPr>
+        <w:t xml:space="preserve">    </w:t>
+      </w:r>
+      <w:r>
+        <w:rPr>
+          <w:b w:val="false"/>
+          <w:i w:val="false"/>
+          <w:caps w:val="false"/>
+          <w:smallCaps w:val="false"/>
+          <w:color w:val="000000"/>
+          <w:spacing w:val="0"/>
+        </w:rPr>
+        <w:t>cudaMemcpy</w:t>
+      </w:r>
+      <w:r>
+        <w:rPr>
+          <w:b/>
+          <w:i w:val="false"/>
+          <w:caps w:val="false"/>
+          <w:smallCaps w:val="false"/>
+          <w:color w:val="000000"/>
+          <w:spacing w:val="0"/>
+        </w:rPr>
+        <w:t>(</w:t>
+      </w:r>
+      <w:r>
+        <w:rPr>
+          <w:b w:val="false"/>
+          <w:i w:val="false"/>
+          <w:caps w:val="false"/>
+          <w:smallCaps w:val="false"/>
+          <w:color w:val="333333"/>
+          <w:spacing w:val="0"/>
+        </w:rPr>
+        <w:t xml:space="preserve"> </w:t>
+      </w:r>
+      <w:r>
+        <w:rPr>
+          <w:b w:val="false"/>
+          <w:i w:val="false"/>
+          <w:caps w:val="false"/>
+          <w:smallCaps w:val="false"/>
+          <w:color w:val="000000"/>
+          <w:spacing w:val="0"/>
+        </w:rPr>
+        <w:t>masses_d</w:t>
+      </w:r>
+      <w:r>
+        <w:rPr>
+          <w:b/>
+          <w:i w:val="false"/>
+          <w:caps w:val="false"/>
+          <w:smallCaps w:val="false"/>
+          <w:color w:val="000000"/>
+          <w:spacing w:val="0"/>
+        </w:rPr>
+        <w:t>,</w:t>
+      </w:r>
+      <w:r>
+        <w:rPr>
+          <w:b w:val="false"/>
+          <w:i w:val="false"/>
+          <w:caps w:val="false"/>
+          <w:smallCaps w:val="false"/>
+          <w:color w:val="333333"/>
+          <w:spacing w:val="0"/>
+        </w:rPr>
+        <w:t xml:space="preserve"> </w:t>
+      </w:r>
+      <w:r>
+        <w:rPr>
+          <w:b w:val="false"/>
+          <w:i w:val="false"/>
+          <w:caps w:val="false"/>
+          <w:smallCaps w:val="false"/>
+          <w:color w:val="000000"/>
+          <w:spacing w:val="0"/>
+        </w:rPr>
+        <w:t>masses</w:t>
+      </w:r>
+      <w:r>
+        <w:rPr>
+          <w:b/>
+          <w:i w:val="false"/>
+          <w:caps w:val="false"/>
+          <w:smallCaps w:val="false"/>
+          <w:color w:val="000000"/>
+          <w:spacing w:val="0"/>
+        </w:rPr>
+        <w:t>.</w:t>
+      </w:r>
+      <w:r>
+        <w:rPr>
+          <w:b w:val="false"/>
+          <w:i w:val="false"/>
+          <w:caps w:val="false"/>
+          <w:smallCaps w:val="false"/>
+          <w:color w:val="000000"/>
+          <w:spacing w:val="0"/>
+        </w:rPr>
+        <w:t>data</w:t>
+      </w:r>
+      <w:r>
+        <w:rPr>
+          <w:b/>
+          <w:i w:val="false"/>
+          <w:caps w:val="false"/>
+          <w:smallCaps w:val="false"/>
+          <w:color w:val="000000"/>
+          <w:spacing w:val="0"/>
+        </w:rPr>
+        <w:t>(),</w:t>
+      </w:r>
+      <w:r>
+        <w:rPr>
+          <w:b w:val="false"/>
+          <w:i w:val="false"/>
+          <w:caps w:val="false"/>
+          <w:smallCaps w:val="false"/>
+          <w:color w:val="333333"/>
+          <w:spacing w:val="0"/>
+        </w:rPr>
+        <w:t xml:space="preserve"> </w:t>
+      </w:r>
+      <w:r>
+        <w:rPr>
+          <w:b w:val="false"/>
+          <w:i w:val="false"/>
+          <w:caps w:val="false"/>
+          <w:smallCaps w:val="false"/>
+          <w:color w:val="000000"/>
+          <w:spacing w:val="0"/>
+        </w:rPr>
+        <w:t>N_BODIES</w:t>
+      </w:r>
+      <w:r>
+        <w:rPr>
+          <w:b w:val="false"/>
+          <w:i w:val="false"/>
+          <w:caps w:val="false"/>
+          <w:smallCaps w:val="false"/>
+          <w:color w:val="333333"/>
+          <w:spacing w:val="0"/>
+        </w:rPr>
+        <w:t xml:space="preserve"> </w:t>
+      </w:r>
+      <w:r>
+        <w:rPr>
+          <w:b/>
+          <w:i w:val="false"/>
+          <w:caps w:val="false"/>
+          <w:smallCaps w:val="false"/>
+          <w:color w:val="CE5C00"/>
+          <w:spacing w:val="0"/>
+        </w:rPr>
+        <w:t>*</w:t>
+      </w:r>
+      <w:r>
+        <w:rPr>
+          <w:b w:val="false"/>
+          <w:i w:val="false"/>
+          <w:caps w:val="false"/>
+          <w:smallCaps w:val="false"/>
+          <w:color w:val="333333"/>
+          <w:spacing w:val="0"/>
+        </w:rPr>
+        <w:t xml:space="preserve"> </w:t>
+      </w:r>
+      <w:r>
+        <w:rPr>
+          <w:b/>
+          <w:i w:val="false"/>
+          <w:caps w:val="false"/>
+          <w:smallCaps w:val="false"/>
+          <w:color w:val="204A87"/>
+          <w:spacing w:val="0"/>
+        </w:rPr>
+        <w:t>sizeof</w:t>
+      </w:r>
+      <w:r>
+        <w:rPr>
+          <w:b/>
+          <w:i w:val="false"/>
+          <w:caps w:val="false"/>
+          <w:smallCaps w:val="false"/>
+          <w:color w:val="000000"/>
+          <w:spacing w:val="0"/>
+        </w:rPr>
+        <w:t>(</w:t>
+      </w:r>
+      <w:r>
+        <w:rPr>
+          <w:b/>
+          <w:i w:val="false"/>
+          <w:caps w:val="false"/>
+          <w:smallCaps w:val="false"/>
+          <w:color w:val="204A87"/>
+          <w:spacing w:val="0"/>
+        </w:rPr>
+        <w:t>double</w:t>
+      </w:r>
+      <w:r>
+        <w:rPr>
+          <w:b/>
+          <w:i w:val="false"/>
+          <w:caps w:val="false"/>
+          <w:smallCaps w:val="false"/>
+          <w:color w:val="000000"/>
+          <w:spacing w:val="0"/>
+        </w:rPr>
+        <w:t>),</w:t>
+      </w:r>
+      <w:r>
+        <w:rPr>
+          <w:b w:val="false"/>
+          <w:i w:val="false"/>
+          <w:caps w:val="false"/>
+          <w:smallCaps w:val="false"/>
+          <w:color w:val="333333"/>
+          <w:spacing w:val="0"/>
+        </w:rPr>
+        <w:t xml:space="preserve"> </w:t>
+      </w:r>
+      <w:r>
+        <w:rPr>
+          <w:b w:val="false"/>
+          <w:i w:val="false"/>
+          <w:caps w:val="false"/>
+          <w:smallCaps w:val="false"/>
+          <w:color w:val="000000"/>
+          <w:spacing w:val="0"/>
+        </w:rPr>
+        <w:t>cudaMemcpyHostToDevice</w:t>
+      </w:r>
+      <w:r>
+        <w:rPr>
+          <w:b/>
+          <w:i w:val="false"/>
+          <w:caps w:val="false"/>
+          <w:smallCaps w:val="false"/>
+          <w:color w:val="000000"/>
+          <w:spacing w:val="0"/>
+        </w:rPr>
+        <w:t>);</w:t>
       </w:r>
     </w:p>
     <w:p>
@@ -7238,14 +7176,230 @@
         <w:pStyle w:val="PreformattedText"/>
         <w:widowControl/>
         <w:rPr>
-          <w:b w:val="false"/>
-          <w:i w:val="false"/>
-          <w:caps w:val="false"/>
-          <w:smallCaps w:val="false"/>
-          <w:color w:val="333333"/>
-          <w:spacing w:val="0"/>
-        </w:rPr>
-      </w:pPr>
+          <w:caps w:val="false"/>
+          <w:smallCaps w:val="false"/>
+          <w:color w:val="333333"/>
+          <w:spacing w:val="0"/>
+        </w:rPr>
+      </w:pPr>
+      <w:r>
+        <w:rPr>
+          <w:caps w:val="false"/>
+          <w:smallCaps w:val="false"/>
+          <w:color w:val="333333"/>
+          <w:spacing w:val="0"/>
+        </w:rPr>
+        <w:t xml:space="preserve">    </w:t>
+      </w:r>
+      <w:r>
+        <w:rPr>
+          <w:b w:val="false"/>
+          <w:i w:val="false"/>
+          <w:caps w:val="false"/>
+          <w:smallCaps w:val="false"/>
+          <w:color w:val="000000"/>
+          <w:spacing w:val="0"/>
+        </w:rPr>
+        <w:t>cudaMemcpy</w:t>
+      </w:r>
+      <w:r>
+        <w:rPr>
+          <w:b/>
+          <w:i w:val="false"/>
+          <w:caps w:val="false"/>
+          <w:smallCaps w:val="false"/>
+          <w:color w:val="000000"/>
+          <w:spacing w:val="0"/>
+        </w:rPr>
+        <w:t>(</w:t>
+      </w:r>
+      <w:r>
+        <w:rPr>
+          <w:b w:val="false"/>
+          <w:i w:val="false"/>
+          <w:caps w:val="false"/>
+          <w:smallCaps w:val="false"/>
+          <w:color w:val="333333"/>
+          <w:spacing w:val="0"/>
+        </w:rPr>
+        <w:t xml:space="preserve"> </w:t>
+      </w:r>
+      <w:r>
+        <w:rPr>
+          <w:b w:val="false"/>
+          <w:i w:val="false"/>
+          <w:caps w:val="false"/>
+          <w:smallCaps w:val="false"/>
+          <w:color w:val="000000"/>
+          <w:spacing w:val="0"/>
+        </w:rPr>
+        <w:t>positions_d</w:t>
+      </w:r>
+      <w:r>
+        <w:rPr>
+          <w:b/>
+          <w:i w:val="false"/>
+          <w:caps w:val="false"/>
+          <w:smallCaps w:val="false"/>
+          <w:color w:val="000000"/>
+          <w:spacing w:val="0"/>
+        </w:rPr>
+        <w:t>,</w:t>
+      </w:r>
+      <w:r>
+        <w:rPr>
+          <w:b w:val="false"/>
+          <w:i w:val="false"/>
+          <w:caps w:val="false"/>
+          <w:smallCaps w:val="false"/>
+          <w:color w:val="333333"/>
+          <w:spacing w:val="0"/>
+        </w:rPr>
+        <w:t xml:space="preserve"> </w:t>
+      </w:r>
+      <w:r>
+        <w:rPr>
+          <w:b w:val="false"/>
+          <w:i w:val="false"/>
+          <w:caps w:val="false"/>
+          <w:smallCaps w:val="false"/>
+          <w:color w:val="000000"/>
+          <w:spacing w:val="0"/>
+        </w:rPr>
+        <w:t>positions</w:t>
+      </w:r>
+      <w:r>
+        <w:rPr>
+          <w:b/>
+          <w:i w:val="false"/>
+          <w:caps w:val="false"/>
+          <w:smallCaps w:val="false"/>
+          <w:color w:val="000000"/>
+          <w:spacing w:val="0"/>
+        </w:rPr>
+        <w:t>.</w:t>
+      </w:r>
+      <w:r>
+        <w:rPr>
+          <w:b w:val="false"/>
+          <w:i w:val="false"/>
+          <w:caps w:val="false"/>
+          <w:smallCaps w:val="false"/>
+          <w:color w:val="000000"/>
+          <w:spacing w:val="0"/>
+        </w:rPr>
+        <w:t>data</w:t>
+      </w:r>
+      <w:r>
+        <w:rPr>
+          <w:b/>
+          <w:i w:val="false"/>
+          <w:caps w:val="false"/>
+          <w:smallCaps w:val="false"/>
+          <w:color w:val="000000"/>
+          <w:spacing w:val="0"/>
+        </w:rPr>
+        <w:t>(),</w:t>
+      </w:r>
+      <w:r>
+        <w:rPr>
+          <w:b w:val="false"/>
+          <w:i w:val="false"/>
+          <w:caps w:val="false"/>
+          <w:smallCaps w:val="false"/>
+          <w:color w:val="333333"/>
+          <w:spacing w:val="0"/>
+        </w:rPr>
+        <w:t xml:space="preserve"> </w:t>
+      </w:r>
+      <w:r>
+        <w:rPr>
+          <w:b w:val="false"/>
+          <w:i w:val="false"/>
+          <w:caps w:val="false"/>
+          <w:smallCaps w:val="false"/>
+          <w:color w:val="000000"/>
+          <w:spacing w:val="0"/>
+        </w:rPr>
+        <w:t>N_BODIES</w:t>
+      </w:r>
+      <w:r>
+        <w:rPr>
+          <w:b w:val="false"/>
+          <w:i w:val="false"/>
+          <w:caps w:val="false"/>
+          <w:smallCaps w:val="false"/>
+          <w:color w:val="333333"/>
+          <w:spacing w:val="0"/>
+        </w:rPr>
+        <w:t xml:space="preserve"> </w:t>
+      </w:r>
+      <w:r>
+        <w:rPr>
+          <w:b/>
+          <w:i w:val="false"/>
+          <w:caps w:val="false"/>
+          <w:smallCaps w:val="false"/>
+          <w:color w:val="CE5C00"/>
+          <w:spacing w:val="0"/>
+        </w:rPr>
+        <w:t>*</w:t>
+      </w:r>
+      <w:r>
+        <w:rPr>
+          <w:b w:val="false"/>
+          <w:i w:val="false"/>
+          <w:caps w:val="false"/>
+          <w:smallCaps w:val="false"/>
+          <w:color w:val="333333"/>
+          <w:spacing w:val="0"/>
+        </w:rPr>
+        <w:t xml:space="preserve"> </w:t>
+      </w:r>
+      <w:r>
+        <w:rPr>
+          <w:b w:val="false"/>
+          <w:i w:val="false"/>
+          <w:caps w:val="false"/>
+          <w:smallCaps w:val="false"/>
+          <w:color w:val="000000"/>
+          <w:spacing w:val="0"/>
+        </w:rPr>
+        <w:t>N_DIM</w:t>
+      </w:r>
+      <w:r>
+        <w:rPr>
+          <w:b w:val="false"/>
+          <w:i w:val="false"/>
+          <w:caps w:val="false"/>
+          <w:smallCaps w:val="false"/>
+          <w:color w:val="333333"/>
+          <w:spacing w:val="0"/>
+        </w:rPr>
+        <w:t xml:space="preserve"> </w:t>
+      </w:r>
+      <w:r>
+        <w:rPr>
+          <w:b/>
+          <w:i w:val="false"/>
+          <w:caps w:val="false"/>
+          <w:smallCaps w:val="false"/>
+          <w:color w:val="CE5C00"/>
+          <w:spacing w:val="0"/>
+        </w:rPr>
+        <w:t>*</w:t>
+      </w:r>
+      <w:r>
+        <w:rPr>
+          <w:b w:val="false"/>
+          <w:i w:val="false"/>
+          <w:caps w:val="false"/>
+          <w:smallCaps w:val="false"/>
+          <w:color w:val="333333"/>
+          <w:spacing w:val="0"/>
+        </w:rPr>
+        <w:t xml:space="preserve"> </w:t>
+      </w:r>
       <w:r>
         <w:rPr>
           <w:b/>
@@ -7255,18 +7409,7 @@
           <w:color w:val="204A87"/>
           <w:spacing w:val="0"/>
         </w:rPr>
-        <w:t>for</w:t>
-      </w:r>
-      <w:r>
-        <w:rPr>
-          <w:b w:val="false"/>
-          <w:i w:val="false"/>
-          <w:caps w:val="false"/>
-          <w:smallCaps w:val="false"/>
-          <w:color w:val="333333"/>
-          <w:spacing w:val="0"/>
-        </w:rPr>
-        <w:t xml:space="preserve"> </w:t>
+        <w:t>sizeof</w:t>
       </w:r>
       <w:r>
         <w:rPr>
@@ -7288,314 +7431,51 @@
           <w:color w:val="204A87"/>
           <w:spacing w:val="0"/>
         </w:rPr>
-        <w:t>int</w:t>
-      </w:r>
-      <w:r>
-        <w:rPr>
-          <w:b w:val="false"/>
-          <w:i w:val="false"/>
-          <w:caps w:val="false"/>
-          <w:smallCaps w:val="false"/>
-          <w:color w:val="333333"/>
-          <w:spacing w:val="0"/>
-        </w:rPr>
-        <w:t xml:space="preserve"> </w:t>
-      </w:r>
-      <w:r>
-        <w:rPr>
-          <w:b w:val="false"/>
-          <w:i w:val="false"/>
-          <w:caps w:val="false"/>
-          <w:smallCaps w:val="false"/>
-          <w:color w:val="000000"/>
-          <w:spacing w:val="0"/>
-        </w:rPr>
-        <w:t>step</w:t>
-      </w:r>
-      <w:r>
-        <w:rPr>
-          <w:b w:val="false"/>
-          <w:i w:val="false"/>
-          <w:caps w:val="false"/>
-          <w:smallCaps w:val="false"/>
-          <w:color w:val="333333"/>
-          <w:spacing w:val="0"/>
-        </w:rPr>
-        <w:t xml:space="preserve"> </w:t>
-      </w:r>
-      <w:r>
-        <w:rPr>
-          <w:b/>
-          <w:i w:val="false"/>
-          <w:caps w:val="false"/>
-          <w:smallCaps w:val="false"/>
-          <w:color w:val="CE5C00"/>
-          <w:spacing w:val="0"/>
-        </w:rPr>
-        <w:t>=</w:t>
-      </w:r>
-      <w:r>
-        <w:rPr>
-          <w:b w:val="false"/>
-          <w:i w:val="false"/>
-          <w:caps w:val="false"/>
-          <w:smallCaps w:val="false"/>
-          <w:color w:val="333333"/>
-          <w:spacing w:val="0"/>
-        </w:rPr>
-        <w:t xml:space="preserve"> </w:t>
-      </w:r>
-      <w:r>
-        <w:rPr>
-          <w:b/>
-          <w:i w:val="false"/>
-          <w:caps w:val="false"/>
-          <w:smallCaps w:val="false"/>
-          <w:color w:val="0000CF"/>
-          <w:spacing w:val="0"/>
-        </w:rPr>
-        <w:t>0</w:t>
-      </w:r>
-      <w:r>
-        <w:rPr>
-          <w:b/>
-          <w:i w:val="false"/>
-          <w:caps w:val="false"/>
-          <w:smallCaps w:val="false"/>
-          <w:color w:val="000000"/>
-          <w:spacing w:val="0"/>
-        </w:rPr>
-        <w:t>;</w:t>
-      </w:r>
-      <w:r>
-        <w:rPr>
-          <w:b w:val="false"/>
-          <w:i w:val="false"/>
-          <w:caps w:val="false"/>
-          <w:smallCaps w:val="false"/>
-          <w:color w:val="333333"/>
-          <w:spacing w:val="0"/>
-        </w:rPr>
-        <w:t xml:space="preserve"> </w:t>
-      </w:r>
-      <w:r>
-        <w:rPr>
-          <w:b w:val="false"/>
-          <w:i w:val="false"/>
-          <w:caps w:val="false"/>
-          <w:smallCaps w:val="false"/>
-          <w:color w:val="000000"/>
-          <w:spacing w:val="0"/>
-        </w:rPr>
-        <w:t>step</w:t>
-      </w:r>
-      <w:r>
-        <w:rPr>
-          <w:b w:val="false"/>
-          <w:i w:val="false"/>
-          <w:caps w:val="false"/>
-          <w:smallCaps w:val="false"/>
-          <w:color w:val="333333"/>
-          <w:spacing w:val="0"/>
-        </w:rPr>
-        <w:t xml:space="preserve"> </w:t>
-      </w:r>
-      <w:r>
-        <w:rPr>
-          <w:b/>
-          <w:i w:val="false"/>
-          <w:caps w:val="false"/>
-          <w:smallCaps w:val="false"/>
-          <w:color w:val="CE5C00"/>
-          <w:spacing w:val="0"/>
-        </w:rPr>
-        <w:t>&lt;</w:t>
-      </w:r>
-      <w:r>
-        <w:rPr>
-          <w:b w:val="false"/>
-          <w:i w:val="false"/>
-          <w:caps w:val="false"/>
-          <w:smallCaps w:val="false"/>
-          <w:color w:val="333333"/>
-          <w:spacing w:val="0"/>
-        </w:rPr>
-        <w:t xml:space="preserve"> </w:t>
-      </w:r>
-      <w:r>
-        <w:rPr>
-          <w:b w:val="false"/>
-          <w:i w:val="false"/>
-          <w:caps w:val="false"/>
-          <w:smallCaps w:val="false"/>
-          <w:color w:val="000000"/>
-          <w:spacing w:val="0"/>
-        </w:rPr>
-        <w:t>N_SIMULATIONS</w:t>
-      </w:r>
-      <w:r>
-        <w:rPr>
-          <w:b/>
-          <w:i w:val="false"/>
-          <w:caps w:val="false"/>
-          <w:smallCaps w:val="false"/>
-          <w:color w:val="000000"/>
-          <w:spacing w:val="0"/>
-        </w:rPr>
-        <w:t>;</w:t>
-      </w:r>
-      <w:r>
-        <w:rPr>
-          <w:b w:val="false"/>
-          <w:i w:val="false"/>
-          <w:caps w:val="false"/>
-          <w:smallCaps w:val="false"/>
-          <w:color w:val="333333"/>
-          <w:spacing w:val="0"/>
-        </w:rPr>
-        <w:t xml:space="preserve"> </w:t>
-      </w:r>
-      <w:r>
-        <w:rPr>
-          <w:b/>
-          <w:i w:val="false"/>
-          <w:caps w:val="false"/>
-          <w:smallCaps w:val="false"/>
-          <w:color w:val="CE5C00"/>
-          <w:spacing w:val="0"/>
-        </w:rPr>
-        <w:t>++</w:t>
-      </w:r>
-      <w:r>
-        <w:rPr>
-          <w:b w:val="false"/>
-          <w:i w:val="false"/>
-          <w:caps w:val="false"/>
-          <w:smallCaps w:val="false"/>
-          <w:color w:val="000000"/>
-          <w:spacing w:val="0"/>
-        </w:rPr>
-        <w:t>step</w:t>
-      </w:r>
-      <w:r>
-        <w:rPr>
-          <w:b/>
-          <w:i w:val="false"/>
-          <w:caps w:val="false"/>
-          <w:smallCaps w:val="false"/>
-          <w:color w:val="000000"/>
-          <w:spacing w:val="0"/>
-        </w:rPr>
-        <w:t>)</w:t>
-      </w:r>
-      <w:r>
-        <w:rPr>
-          <w:b w:val="false"/>
-          <w:i w:val="false"/>
-          <w:caps w:val="false"/>
-          <w:smallCaps w:val="false"/>
-          <w:color w:val="333333"/>
-          <w:spacing w:val="0"/>
-        </w:rPr>
-        <w:t xml:space="preserve"> </w:t>
-      </w:r>
-      <w:r>
-        <w:rPr>
-          <w:b/>
-          <w:i w:val="false"/>
-          <w:caps w:val="false"/>
-          <w:smallCaps w:val="false"/>
-          <w:color w:val="000000"/>
-          <w:spacing w:val="0"/>
-        </w:rPr>
-        <w:t>{</w:t>
-      </w:r>
-    </w:p>
-    <w:p>
-      <w:pPr>
-        <w:pStyle w:val="PreformattedText"/>
-        <w:widowControl/>
-        <w:rPr>
-          <w:caps w:val="false"/>
-          <w:smallCaps w:val="false"/>
-          <w:color w:val="333333"/>
-          <w:spacing w:val="0"/>
-        </w:rPr>
-      </w:pPr>
-      <w:r>
-        <w:rPr>
-          <w:caps w:val="false"/>
-          <w:smallCaps w:val="false"/>
-          <w:color w:val="333333"/>
-          <w:spacing w:val="0"/>
-        </w:rPr>
-        <w:t xml:space="preserve">        </w:t>
-      </w:r>
-      <w:r>
-        <w:rPr>
-          <w:b/>
-          <w:i w:val="false"/>
-          <w:caps w:val="false"/>
-          <w:smallCaps w:val="false"/>
-          <w:color w:val="204A87"/>
-          <w:spacing w:val="0"/>
-        </w:rPr>
-        <w:t>absolute_t</w:t>
-      </w:r>
-      <w:r>
-        <w:rPr>
-          <w:b w:val="false"/>
-          <w:i w:val="false"/>
-          <w:caps w:val="false"/>
-          <w:smallCaps w:val="false"/>
-          <w:color w:val="333333"/>
-          <w:spacing w:val="0"/>
-        </w:rPr>
-        <w:t xml:space="preserve"> </w:t>
-      </w:r>
-      <w:r>
-        <w:rPr>
-          <w:b/>
-          <w:i w:val="false"/>
-          <w:caps w:val="false"/>
-          <w:smallCaps w:val="false"/>
-          <w:color w:val="CE5C00"/>
-          <w:spacing w:val="0"/>
-        </w:rPr>
-        <w:t>+=</w:t>
-      </w:r>
-      <w:r>
-        <w:rPr>
-          <w:b w:val="false"/>
-          <w:i w:val="false"/>
-          <w:caps w:val="false"/>
-          <w:smallCaps w:val="false"/>
-          <w:color w:val="333333"/>
-          <w:spacing w:val="0"/>
-        </w:rPr>
-        <w:t xml:space="preserve"> </w:t>
-      </w:r>
-      <w:r>
-        <w:rPr>
-          <w:b w:val="false"/>
-          <w:i w:val="false"/>
-          <w:caps w:val="false"/>
-          <w:smallCaps w:val="false"/>
-          <w:color w:val="000000"/>
-          <w:spacing w:val="0"/>
-        </w:rPr>
-        <w:t>DELTA_T</w:t>
-      </w:r>
-      <w:r>
-        <w:rPr>
-          <w:b/>
-          <w:i w:val="false"/>
-          <w:caps w:val="false"/>
-          <w:smallCaps w:val="false"/>
-          <w:color w:val="000000"/>
-          <w:spacing w:val="0"/>
-        </w:rPr>
-        <w:t>;</w:t>
+        <w:t>double</w:t>
+      </w:r>
+      <w:r>
+        <w:rPr>
+          <w:b/>
+          <w:i w:val="false"/>
+          <w:caps w:val="false"/>
+          <w:smallCaps w:val="false"/>
+          <w:color w:val="000000"/>
+          <w:spacing w:val="0"/>
+        </w:rPr>
+        <w:t>),</w:t>
+      </w:r>
+      <w:r>
+        <w:rPr>
+          <w:b w:val="false"/>
+          <w:i w:val="false"/>
+          <w:caps w:val="false"/>
+          <w:smallCaps w:val="false"/>
+          <w:color w:val="333333"/>
+          <w:spacing w:val="0"/>
+        </w:rPr>
+        <w:t xml:space="preserve"> </w:t>
+      </w:r>
+      <w:r>
+        <w:rPr>
+          <w:b w:val="false"/>
+          <w:i w:val="false"/>
+          <w:caps w:val="false"/>
+          <w:smallCaps w:val="false"/>
+          <w:color w:val="000000"/>
+          <w:spacing w:val="0"/>
+        </w:rPr>
+        <w:t>cudaMemcpyHostToDevice</w:t>
+      </w:r>
+      <w:r>
+        <w:rPr>
+          <w:b/>
+          <w:i w:val="false"/>
+          <w:caps w:val="false"/>
+          <w:smallCaps w:val="false"/>
+          <w:color w:val="000000"/>
+          <w:spacing w:val="0"/>
+        </w:rPr>
+        <w:t>);</w:t>
       </w:r>
     </w:p>
     <w:p>
@@ -7617,18 +7497,293 @@
           <w:color w:val="333333"/>
           <w:spacing w:val="0"/>
         </w:rPr>
-        <w:t xml:space="preserve">        </w:t>
-      </w:r>
-      <w:r>
-        <w:rPr>
-          <w:b/>
-          <w:i w:val="false"/>
-          <w:caps w:val="false"/>
-          <w:smallCaps w:val="false"/>
-          <w:color w:val="000000"/>
-          <w:spacing w:val="0"/>
-        </w:rPr>
-        <w:t>...</w:t>
+        <w:t xml:space="preserve">    </w:t>
+      </w:r>
+      <w:r>
+        <w:rPr>
+          <w:b w:val="false"/>
+          <w:i w:val="false"/>
+          <w:caps w:val="false"/>
+          <w:smallCaps w:val="false"/>
+          <w:color w:val="000000"/>
+          <w:spacing w:val="0"/>
+        </w:rPr>
+        <w:t>cudaMemcpy</w:t>
+      </w:r>
+      <w:r>
+        <w:rPr>
+          <w:b/>
+          <w:i w:val="false"/>
+          <w:caps w:val="false"/>
+          <w:smallCaps w:val="false"/>
+          <w:color w:val="000000"/>
+          <w:spacing w:val="0"/>
+        </w:rPr>
+        <w:t>(</w:t>
+      </w:r>
+      <w:r>
+        <w:rPr>
+          <w:b w:val="false"/>
+          <w:i w:val="false"/>
+          <w:caps w:val="false"/>
+          <w:smallCaps w:val="false"/>
+          <w:color w:val="333333"/>
+          <w:spacing w:val="0"/>
+        </w:rPr>
+        <w:t xml:space="preserve"> </w:t>
+      </w:r>
+      <w:r>
+        <w:rPr>
+          <w:b w:val="false"/>
+          <w:i w:val="false"/>
+          <w:caps w:val="false"/>
+          <w:smallCaps w:val="false"/>
+          <w:color w:val="000000"/>
+          <w:spacing w:val="0"/>
+        </w:rPr>
+        <w:t>velocities_d</w:t>
+      </w:r>
+      <w:r>
+        <w:rPr>
+          <w:b/>
+          <w:i w:val="false"/>
+          <w:caps w:val="false"/>
+          <w:smallCaps w:val="false"/>
+          <w:color w:val="000000"/>
+          <w:spacing w:val="0"/>
+        </w:rPr>
+        <w:t>,</w:t>
+      </w:r>
+      <w:r>
+        <w:rPr>
+          <w:b w:val="false"/>
+          <w:i w:val="false"/>
+          <w:caps w:val="false"/>
+          <w:smallCaps w:val="false"/>
+          <w:color w:val="333333"/>
+          <w:spacing w:val="0"/>
+        </w:rPr>
+        <w:t xml:space="preserve"> </w:t>
+      </w:r>
+      <w:r>
+        <w:rPr>
+          <w:b w:val="false"/>
+          <w:i w:val="false"/>
+          <w:caps w:val="false"/>
+          <w:smallCaps w:val="false"/>
+          <w:color w:val="000000"/>
+          <w:spacing w:val="0"/>
+        </w:rPr>
+        <w:t>velocities</w:t>
+      </w:r>
+      <w:r>
+        <w:rPr>
+          <w:b/>
+          <w:i w:val="false"/>
+          <w:caps w:val="false"/>
+          <w:smallCaps w:val="false"/>
+          <w:color w:val="000000"/>
+          <w:spacing w:val="0"/>
+        </w:rPr>
+        <w:t>.</w:t>
+      </w:r>
+      <w:r>
+        <w:rPr>
+          <w:b w:val="false"/>
+          <w:i w:val="false"/>
+          <w:caps w:val="false"/>
+          <w:smallCaps w:val="false"/>
+          <w:color w:val="000000"/>
+          <w:spacing w:val="0"/>
+        </w:rPr>
+        <w:t>data</w:t>
+      </w:r>
+      <w:r>
+        <w:rPr>
+          <w:b/>
+          <w:i w:val="false"/>
+          <w:caps w:val="false"/>
+          <w:smallCaps w:val="false"/>
+          <w:color w:val="000000"/>
+          <w:spacing w:val="0"/>
+        </w:rPr>
+        <w:t>(),</w:t>
+      </w:r>
+      <w:r>
+        <w:rPr>
+          <w:b w:val="false"/>
+          <w:i w:val="false"/>
+          <w:caps w:val="false"/>
+          <w:smallCaps w:val="false"/>
+          <w:color w:val="333333"/>
+          <w:spacing w:val="0"/>
+        </w:rPr>
+        <w:t xml:space="preserve"> </w:t>
+      </w:r>
+      <w:r>
+        <w:rPr>
+          <w:b w:val="false"/>
+          <w:i w:val="false"/>
+          <w:caps w:val="false"/>
+          <w:smallCaps w:val="false"/>
+          <w:color w:val="000000"/>
+          <w:spacing w:val="0"/>
+        </w:rPr>
+        <w:t>N_BODIES</w:t>
+      </w:r>
+      <w:r>
+        <w:rPr>
+          <w:b w:val="false"/>
+          <w:i w:val="false"/>
+          <w:caps w:val="false"/>
+          <w:smallCaps w:val="false"/>
+          <w:color w:val="333333"/>
+          <w:spacing w:val="0"/>
+        </w:rPr>
+        <w:t xml:space="preserve"> </w:t>
+      </w:r>
+      <w:r>
+        <w:rPr>
+          <w:b/>
+          <w:i w:val="false"/>
+          <w:caps w:val="false"/>
+          <w:smallCaps w:val="false"/>
+          <w:color w:val="CE5C00"/>
+          <w:spacing w:val="0"/>
+        </w:rPr>
+        <w:t>*</w:t>
+      </w:r>
+      <w:r>
+        <w:rPr>
+          <w:b w:val="false"/>
+          <w:i w:val="false"/>
+          <w:caps w:val="false"/>
+          <w:smallCaps w:val="false"/>
+          <w:color w:val="333333"/>
+          <w:spacing w:val="0"/>
+        </w:rPr>
+        <w:t xml:space="preserve"> </w:t>
+      </w:r>
+      <w:r>
+        <w:rPr>
+          <w:b w:val="false"/>
+          <w:i w:val="false"/>
+          <w:caps w:val="false"/>
+          <w:smallCaps w:val="false"/>
+          <w:color w:val="000000"/>
+          <w:spacing w:val="0"/>
+        </w:rPr>
+        <w:t>N_DIM</w:t>
+      </w:r>
+      <w:r>
+        <w:rPr>
+          <w:b w:val="false"/>
+          <w:i w:val="false"/>
+          <w:caps w:val="false"/>
+          <w:smallCaps w:val="false"/>
+          <w:color w:val="333333"/>
+          <w:spacing w:val="0"/>
+        </w:rPr>
+        <w:t xml:space="preserve"> </w:t>
+      </w:r>
+      <w:r>
+        <w:rPr>
+          <w:b/>
+          <w:i w:val="false"/>
+          <w:caps w:val="false"/>
+          <w:smallCaps w:val="false"/>
+          <w:color w:val="CE5C00"/>
+          <w:spacing w:val="0"/>
+        </w:rPr>
+        <w:t>*</w:t>
+      </w:r>
+      <w:r>
+        <w:rPr>
+          <w:b w:val="false"/>
+          <w:i w:val="false"/>
+          <w:caps w:val="false"/>
+          <w:smallCaps w:val="false"/>
+          <w:color w:val="333333"/>
+          <w:spacing w:val="0"/>
+        </w:rPr>
+        <w:t xml:space="preserve"> </w:t>
+      </w:r>
+      <w:r>
+        <w:rPr>
+          <w:b/>
+          <w:i w:val="false"/>
+          <w:caps w:val="false"/>
+          <w:smallCaps w:val="false"/>
+          <w:color w:val="204A87"/>
+          <w:spacing w:val="0"/>
+        </w:rPr>
+        <w:t>sizeof</w:t>
+      </w:r>
+      <w:r>
+        <w:rPr>
+          <w:b/>
+          <w:i w:val="false"/>
+          <w:caps w:val="false"/>
+          <w:smallCaps w:val="false"/>
+          <w:color w:val="000000"/>
+          <w:spacing w:val="0"/>
+        </w:rPr>
+        <w:t>(</w:t>
+      </w:r>
+      <w:r>
+        <w:rPr>
+          <w:b/>
+          <w:i w:val="false"/>
+          <w:caps w:val="false"/>
+          <w:smallCaps w:val="false"/>
+          <w:color w:val="204A87"/>
+          <w:spacing w:val="0"/>
+        </w:rPr>
+        <w:t>double</w:t>
+      </w:r>
+      <w:r>
+        <w:rPr>
+          <w:b/>
+          <w:i w:val="false"/>
+          <w:caps w:val="false"/>
+          <w:smallCaps w:val="false"/>
+          <w:color w:val="000000"/>
+          <w:spacing w:val="0"/>
+        </w:rPr>
+        <w:t>),</w:t>
+      </w:r>
+      <w:r>
+        <w:rPr>
+          <w:b w:val="false"/>
+          <w:i w:val="false"/>
+          <w:caps w:val="false"/>
+          <w:smallCaps w:val="false"/>
+          <w:color w:val="333333"/>
+          <w:spacing w:val="0"/>
+        </w:rPr>
+        <w:t xml:space="preserve"> </w:t>
+      </w:r>
+      <w:r>
+        <w:rPr>
+          <w:b w:val="false"/>
+          <w:i w:val="false"/>
+          <w:caps w:val="false"/>
+          <w:smallCaps w:val="false"/>
+          <w:color w:val="000000"/>
+          <w:spacing w:val="0"/>
+        </w:rPr>
+        <w:t>cudaMemcpyHostToDevice</w:t>
+      </w:r>
+      <w:r>
+        <w:rPr>
+          <w:b/>
+          <w:i w:val="false"/>
+          <w:caps w:val="false"/>
+          <w:smallCaps w:val="false"/>
+          <w:color w:val="000000"/>
+          <w:spacing w:val="0"/>
+        </w:rPr>
+        <w:t>);</w:t>
       </w:r>
     </w:p>
     <w:p>
@@ -7645,7 +7800,7 @@
           <w:sz w:val="28"/>
           <w:szCs w:val="28"/>
         </w:rPr>
-        <w:t>At the beginning of each iteration, the first thing which is being done is creation of quadtree. As already mentioned, this computation is left out on CPU and therefore, after creating it, it has to be copied to the GPU.</w:t>
+        <w:t>After this setup, we are ready to define the simulation loop. As our formulas are taking into account time steps, we are keeping track of the absolute time passed, and are increasing it at each iteration by the defined time step.</w:t>
       </w:r>
     </w:p>
     <w:p>
@@ -7654,27 +7809,512 @@
         <w:jc w:val="both"/>
         <w:rPr>
           <w:b w:val="false"/>
-          <w:i/>
-          <w:caps w:val="false"/>
-          <w:smallCaps w:val="false"/>
-          <w:color w:val="8F5902"/>
-          <w:spacing w:val="0"/>
-          <w:sz w:val="20"/>
-          <w:szCs w:val="20"/>
-        </w:rPr>
-      </w:pPr>
-      <w:r>
-        <w:rPr>
-          <w:b w:val="false"/>
-          <w:i/>
-          <w:caps w:val="false"/>
-          <w:smallCaps w:val="false"/>
-          <w:color w:val="8F5902"/>
-          <w:spacing w:val="0"/>
-          <w:sz w:val="20"/>
-          <w:szCs w:val="20"/>
-        </w:rPr>
-        <w:t>// copy tree to gpu</w:t>
+          <w:i w:val="false"/>
+          <w:caps w:val="false"/>
+          <w:smallCaps w:val="false"/>
+          <w:color w:val="333333"/>
+          <w:spacing w:val="0"/>
+        </w:rPr>
+      </w:pPr>
+      <w:r>
+        <w:rPr>
+          <w:b/>
+          <w:i w:val="false"/>
+          <w:caps w:val="false"/>
+          <w:smallCaps w:val="false"/>
+          <w:color w:val="204A87"/>
+          <w:spacing w:val="0"/>
+        </w:rPr>
+        <w:t>const</w:t>
+      </w:r>
+      <w:r>
+        <w:rPr>
+          <w:b/>
+          <w:i w:val="false"/>
+          <w:caps w:val="false"/>
+          <w:smallCaps w:val="false"/>
+          <w:color w:val="000000"/>
+          <w:spacing w:val="0"/>
+        </w:rPr>
+        <w:t xml:space="preserve"> </w:t>
+      </w:r>
+      <w:r>
+        <w:rPr>
+          <w:b/>
+          <w:i w:val="false"/>
+          <w:caps w:val="false"/>
+          <w:smallCaps w:val="false"/>
+          <w:color w:val="204A87"/>
+          <w:spacing w:val="0"/>
+        </w:rPr>
+        <w:t>double</w:t>
+      </w:r>
+      <w:r>
+        <w:rPr>
+          <w:b/>
+          <w:i w:val="false"/>
+          <w:caps w:val="false"/>
+          <w:smallCaps w:val="false"/>
+          <w:color w:val="000000"/>
+          <w:spacing w:val="0"/>
+        </w:rPr>
+        <w:t xml:space="preserve"> </w:t>
+      </w:r>
+      <w:r>
+        <w:rPr>
+          <w:b w:val="false"/>
+          <w:i w:val="false"/>
+          <w:caps w:val="false"/>
+          <w:smallCaps w:val="false"/>
+          <w:color w:val="000000"/>
+          <w:spacing w:val="0"/>
+        </w:rPr>
+        <w:t>DELTA_T</w:t>
+      </w:r>
+      <w:r>
+        <w:rPr>
+          <w:b/>
+          <w:i w:val="false"/>
+          <w:caps w:val="false"/>
+          <w:smallCaps w:val="false"/>
+          <w:color w:val="000000"/>
+          <w:spacing w:val="0"/>
+        </w:rPr>
+        <w:t xml:space="preserve"> </w:t>
+      </w:r>
+      <w:r>
+        <w:rPr>
+          <w:b/>
+          <w:i w:val="false"/>
+          <w:caps w:val="false"/>
+          <w:smallCaps w:val="false"/>
+          <w:color w:val="CE5C00"/>
+          <w:spacing w:val="0"/>
+        </w:rPr>
+        <w:t>=</w:t>
+      </w:r>
+      <w:r>
+        <w:rPr>
+          <w:b/>
+          <w:i w:val="false"/>
+          <w:caps w:val="false"/>
+          <w:smallCaps w:val="false"/>
+          <w:color w:val="000000"/>
+          <w:spacing w:val="0"/>
+        </w:rPr>
+        <w:t xml:space="preserve"> </w:t>
+      </w:r>
+      <w:r>
+        <w:rPr>
+          <w:b/>
+          <w:i w:val="false"/>
+          <w:caps w:val="false"/>
+          <w:smallCaps w:val="false"/>
+          <w:color w:val="0000CF"/>
+          <w:spacing w:val="0"/>
+        </w:rPr>
+        <w:t>1.0</w:t>
+      </w:r>
+      <w:r>
+        <w:rPr>
+          <w:b/>
+          <w:i w:val="false"/>
+          <w:caps w:val="false"/>
+          <w:smallCaps w:val="false"/>
+          <w:color w:val="000000"/>
+          <w:spacing w:val="0"/>
+        </w:rPr>
+        <w:t>;</w:t>
+      </w:r>
+    </w:p>
+    <w:p>
+      <w:pPr>
+        <w:pStyle w:val="PreformattedText"/>
+        <w:widowControl/>
+        <w:rPr>
+          <w:b/>
+          <w:i w:val="false"/>
+          <w:caps w:val="false"/>
+          <w:smallCaps w:val="false"/>
+          <w:color w:val="000000"/>
+          <w:spacing w:val="0"/>
+        </w:rPr>
+      </w:pPr>
+      <w:r>
+        <w:rPr>
+          <w:b/>
+          <w:i w:val="false"/>
+          <w:caps w:val="false"/>
+          <w:smallCaps w:val="false"/>
+          <w:color w:val="000000"/>
+          <w:spacing w:val="0"/>
+        </w:rPr>
+        <w:t>...</w:t>
+      </w:r>
+    </w:p>
+    <w:p>
+      <w:pPr>
+        <w:pStyle w:val="PreformattedText"/>
+        <w:widowControl/>
+        <w:rPr>
+          <w:b w:val="false"/>
+          <w:i w:val="false"/>
+          <w:caps w:val="false"/>
+          <w:smallCaps w:val="false"/>
+          <w:color w:val="333333"/>
+          <w:spacing w:val="0"/>
+        </w:rPr>
+      </w:pPr>
+      <w:r>
+        <w:rPr>
+          <w:b/>
+          <w:i w:val="false"/>
+          <w:caps w:val="false"/>
+          <w:smallCaps w:val="false"/>
+          <w:color w:val="204A87"/>
+          <w:spacing w:val="0"/>
+        </w:rPr>
+        <w:t>for</w:t>
+      </w:r>
+      <w:r>
+        <w:rPr>
+          <w:b w:val="false"/>
+          <w:i w:val="false"/>
+          <w:caps w:val="false"/>
+          <w:smallCaps w:val="false"/>
+          <w:color w:val="333333"/>
+          <w:spacing w:val="0"/>
+        </w:rPr>
+        <w:t xml:space="preserve"> </w:t>
+      </w:r>
+      <w:r>
+        <w:rPr>
+          <w:b/>
+          <w:i w:val="false"/>
+          <w:caps w:val="false"/>
+          <w:smallCaps w:val="false"/>
+          <w:color w:val="000000"/>
+          <w:spacing w:val="0"/>
+        </w:rPr>
+        <w:t>(</w:t>
+      </w:r>
+      <w:r>
+        <w:rPr>
+          <w:b/>
+          <w:i w:val="false"/>
+          <w:caps w:val="false"/>
+          <w:smallCaps w:val="false"/>
+          <w:color w:val="204A87"/>
+          <w:spacing w:val="0"/>
+        </w:rPr>
+        <w:t>int</w:t>
+      </w:r>
+      <w:r>
+        <w:rPr>
+          <w:b w:val="false"/>
+          <w:i w:val="false"/>
+          <w:caps w:val="false"/>
+          <w:smallCaps w:val="false"/>
+          <w:color w:val="333333"/>
+          <w:spacing w:val="0"/>
+        </w:rPr>
+        <w:t xml:space="preserve"> </w:t>
+      </w:r>
+      <w:r>
+        <w:rPr>
+          <w:b w:val="false"/>
+          <w:i w:val="false"/>
+          <w:caps w:val="false"/>
+          <w:smallCaps w:val="false"/>
+          <w:color w:val="000000"/>
+          <w:spacing w:val="0"/>
+        </w:rPr>
+        <w:t>step</w:t>
+      </w:r>
+      <w:r>
+        <w:rPr>
+          <w:b w:val="false"/>
+          <w:i w:val="false"/>
+          <w:caps w:val="false"/>
+          <w:smallCaps w:val="false"/>
+          <w:color w:val="333333"/>
+          <w:spacing w:val="0"/>
+        </w:rPr>
+        <w:t xml:space="preserve"> </w:t>
+      </w:r>
+      <w:r>
+        <w:rPr>
+          <w:b/>
+          <w:i w:val="false"/>
+          <w:caps w:val="false"/>
+          <w:smallCaps w:val="false"/>
+          <w:color w:val="CE5C00"/>
+          <w:spacing w:val="0"/>
+        </w:rPr>
+        <w:t>=</w:t>
+      </w:r>
+      <w:r>
+        <w:rPr>
+          <w:b w:val="false"/>
+          <w:i w:val="false"/>
+          <w:caps w:val="false"/>
+          <w:smallCaps w:val="false"/>
+          <w:color w:val="333333"/>
+          <w:spacing w:val="0"/>
+        </w:rPr>
+        <w:t xml:space="preserve"> </w:t>
+      </w:r>
+      <w:r>
+        <w:rPr>
+          <w:b/>
+          <w:i w:val="false"/>
+          <w:caps w:val="false"/>
+          <w:smallCaps w:val="false"/>
+          <w:color w:val="0000CF"/>
+          <w:spacing w:val="0"/>
+        </w:rPr>
+        <w:t>0</w:t>
+      </w:r>
+      <w:r>
+        <w:rPr>
+          <w:b/>
+          <w:i w:val="false"/>
+          <w:caps w:val="false"/>
+          <w:smallCaps w:val="false"/>
+          <w:color w:val="000000"/>
+          <w:spacing w:val="0"/>
+        </w:rPr>
+        <w:t>;</w:t>
+      </w:r>
+      <w:r>
+        <w:rPr>
+          <w:b w:val="false"/>
+          <w:i w:val="false"/>
+          <w:caps w:val="false"/>
+          <w:smallCaps w:val="false"/>
+          <w:color w:val="333333"/>
+          <w:spacing w:val="0"/>
+        </w:rPr>
+        <w:t xml:space="preserve"> </w:t>
+      </w:r>
+      <w:r>
+        <w:rPr>
+          <w:b w:val="false"/>
+          <w:i w:val="false"/>
+          <w:caps w:val="false"/>
+          <w:smallCaps w:val="false"/>
+          <w:color w:val="000000"/>
+          <w:spacing w:val="0"/>
+        </w:rPr>
+        <w:t>step</w:t>
+      </w:r>
+      <w:r>
+        <w:rPr>
+          <w:b w:val="false"/>
+          <w:i w:val="false"/>
+          <w:caps w:val="false"/>
+          <w:smallCaps w:val="false"/>
+          <w:color w:val="333333"/>
+          <w:spacing w:val="0"/>
+        </w:rPr>
+        <w:t xml:space="preserve"> </w:t>
+      </w:r>
+      <w:r>
+        <w:rPr>
+          <w:b/>
+          <w:i w:val="false"/>
+          <w:caps w:val="false"/>
+          <w:smallCaps w:val="false"/>
+          <w:color w:val="CE5C00"/>
+          <w:spacing w:val="0"/>
+        </w:rPr>
+        <w:t>&lt;</w:t>
+      </w:r>
+      <w:r>
+        <w:rPr>
+          <w:b w:val="false"/>
+          <w:i w:val="false"/>
+          <w:caps w:val="false"/>
+          <w:smallCaps w:val="false"/>
+          <w:color w:val="333333"/>
+          <w:spacing w:val="0"/>
+        </w:rPr>
+        <w:t xml:space="preserve"> </w:t>
+      </w:r>
+      <w:r>
+        <w:rPr>
+          <w:b w:val="false"/>
+          <w:i w:val="false"/>
+          <w:caps w:val="false"/>
+          <w:smallCaps w:val="false"/>
+          <w:color w:val="000000"/>
+          <w:spacing w:val="0"/>
+        </w:rPr>
+        <w:t>N_SIMULATIONS</w:t>
+      </w:r>
+      <w:r>
+        <w:rPr>
+          <w:b/>
+          <w:i w:val="false"/>
+          <w:caps w:val="false"/>
+          <w:smallCaps w:val="false"/>
+          <w:color w:val="000000"/>
+          <w:spacing w:val="0"/>
+        </w:rPr>
+        <w:t>;</w:t>
+      </w:r>
+      <w:r>
+        <w:rPr>
+          <w:b w:val="false"/>
+          <w:i w:val="false"/>
+          <w:caps w:val="false"/>
+          <w:smallCaps w:val="false"/>
+          <w:color w:val="333333"/>
+          <w:spacing w:val="0"/>
+        </w:rPr>
+        <w:t xml:space="preserve"> </w:t>
+      </w:r>
+      <w:r>
+        <w:rPr>
+          <w:b/>
+          <w:i w:val="false"/>
+          <w:caps w:val="false"/>
+          <w:smallCaps w:val="false"/>
+          <w:color w:val="CE5C00"/>
+          <w:spacing w:val="0"/>
+        </w:rPr>
+        <w:t>++</w:t>
+      </w:r>
+      <w:r>
+        <w:rPr>
+          <w:b w:val="false"/>
+          <w:i w:val="false"/>
+          <w:caps w:val="false"/>
+          <w:smallCaps w:val="false"/>
+          <w:color w:val="000000"/>
+          <w:spacing w:val="0"/>
+        </w:rPr>
+        <w:t>step</w:t>
+      </w:r>
+      <w:r>
+        <w:rPr>
+          <w:b/>
+          <w:i w:val="false"/>
+          <w:caps w:val="false"/>
+          <w:smallCaps w:val="false"/>
+          <w:color w:val="000000"/>
+          <w:spacing w:val="0"/>
+        </w:rPr>
+        <w:t>)</w:t>
+      </w:r>
+      <w:r>
+        <w:rPr>
+          <w:b w:val="false"/>
+          <w:i w:val="false"/>
+          <w:caps w:val="false"/>
+          <w:smallCaps w:val="false"/>
+          <w:color w:val="333333"/>
+          <w:spacing w:val="0"/>
+        </w:rPr>
+        <w:t xml:space="preserve"> </w:t>
+      </w:r>
+      <w:r>
+        <w:rPr>
+          <w:b/>
+          <w:i w:val="false"/>
+          <w:caps w:val="false"/>
+          <w:smallCaps w:val="false"/>
+          <w:color w:val="000000"/>
+          <w:spacing w:val="0"/>
+        </w:rPr>
+        <w:t>{</w:t>
+      </w:r>
+    </w:p>
+    <w:p>
+      <w:pPr>
+        <w:pStyle w:val="PreformattedText"/>
+        <w:widowControl/>
+        <w:rPr>
+          <w:caps w:val="false"/>
+          <w:smallCaps w:val="false"/>
+          <w:color w:val="333333"/>
+          <w:spacing w:val="0"/>
+        </w:rPr>
+      </w:pPr>
+      <w:r>
+        <w:rPr>
+          <w:caps w:val="false"/>
+          <w:smallCaps w:val="false"/>
+          <w:color w:val="333333"/>
+          <w:spacing w:val="0"/>
+        </w:rPr>
+        <w:t xml:space="preserve">        </w:t>
+      </w:r>
+      <w:r>
+        <w:rPr>
+          <w:b/>
+          <w:i w:val="false"/>
+          <w:caps w:val="false"/>
+          <w:smallCaps w:val="false"/>
+          <w:color w:val="204A87"/>
+          <w:spacing w:val="0"/>
+        </w:rPr>
+        <w:t>absolute_t</w:t>
+      </w:r>
+      <w:r>
+        <w:rPr>
+          <w:b w:val="false"/>
+          <w:i w:val="false"/>
+          <w:caps w:val="false"/>
+          <w:smallCaps w:val="false"/>
+          <w:color w:val="333333"/>
+          <w:spacing w:val="0"/>
+        </w:rPr>
+        <w:t xml:space="preserve"> </w:t>
+      </w:r>
+      <w:r>
+        <w:rPr>
+          <w:b/>
+          <w:i w:val="false"/>
+          <w:caps w:val="false"/>
+          <w:smallCaps w:val="false"/>
+          <w:color w:val="CE5C00"/>
+          <w:spacing w:val="0"/>
+        </w:rPr>
+        <w:t>+=</w:t>
+      </w:r>
+      <w:r>
+        <w:rPr>
+          <w:b w:val="false"/>
+          <w:i w:val="false"/>
+          <w:caps w:val="false"/>
+          <w:smallCaps w:val="false"/>
+          <w:color w:val="333333"/>
+          <w:spacing w:val="0"/>
+        </w:rPr>
+        <w:t xml:space="preserve"> </w:t>
+      </w:r>
+      <w:r>
+        <w:rPr>
+          <w:b w:val="false"/>
+          <w:i w:val="false"/>
+          <w:caps w:val="false"/>
+          <w:smallCaps w:val="false"/>
+          <w:color w:val="000000"/>
+          <w:spacing w:val="0"/>
+        </w:rPr>
+        <w:t>DELTA_T</w:t>
+      </w:r>
+      <w:r>
+        <w:rPr>
+          <w:b/>
+          <w:i w:val="false"/>
+          <w:caps w:val="false"/>
+          <w:smallCaps w:val="false"/>
+          <w:color w:val="000000"/>
+          <w:spacing w:val="0"/>
+        </w:rPr>
+        <w:t>;</w:t>
       </w:r>
     </w:p>
     <w:p>
@@ -7700,278 +8340,14 @@
       </w:r>
       <w:r>
         <w:rPr>
-          <w:b w:val="false"/>
-          <w:i w:val="false"/>
-          <w:caps w:val="false"/>
-          <w:smallCaps w:val="false"/>
-          <w:color w:val="000000"/>
-          <w:spacing w:val="0"/>
-        </w:rPr>
-        <w:t>cudaMemcpy</w:t>
-      </w:r>
-      <w:r>
-        <w:rPr>
-          <w:b/>
-          <w:i w:val="false"/>
-          <w:caps w:val="false"/>
-          <w:smallCaps w:val="false"/>
-          <w:color w:val="000000"/>
-          <w:spacing w:val="0"/>
-        </w:rPr>
-        <w:t>(</w:t>
-      </w:r>
-      <w:r>
-        <w:rPr>
-          <w:b w:val="false"/>
-          <w:i w:val="false"/>
-          <w:caps w:val="false"/>
-          <w:smallCaps w:val="false"/>
-          <w:color w:val="333333"/>
-          <w:spacing w:val="0"/>
-        </w:rPr>
-        <w:t xml:space="preserve"> </w:t>
-      </w:r>
-      <w:r>
-        <w:rPr>
-          <w:b w:val="false"/>
-          <w:i w:val="false"/>
-          <w:caps w:val="false"/>
-          <w:smallCaps w:val="false"/>
-          <w:color w:val="000000"/>
-          <w:spacing w:val="0"/>
-        </w:rPr>
-        <w:t>quadtree_d</w:t>
-      </w:r>
-      <w:r>
-        <w:rPr>
-          <w:b/>
-          <w:i w:val="false"/>
-          <w:caps w:val="false"/>
-          <w:smallCaps w:val="false"/>
-          <w:color w:val="000000"/>
-          <w:spacing w:val="0"/>
-        </w:rPr>
-        <w:t>,</w:t>
-      </w:r>
-      <w:r>
-        <w:rPr>
-          <w:b w:val="false"/>
-          <w:i w:val="false"/>
-          <w:caps w:val="false"/>
-          <w:smallCaps w:val="false"/>
-          <w:color w:val="333333"/>
-          <w:spacing w:val="0"/>
-        </w:rPr>
-        <w:t xml:space="preserve"> </w:t>
-      </w:r>
-      <w:r>
-        <w:rPr>
-          <w:b w:val="false"/>
-          <w:i w:val="false"/>
-          <w:caps w:val="false"/>
-          <w:smallCaps w:val="false"/>
-          <w:color w:val="000000"/>
-          <w:spacing w:val="0"/>
-        </w:rPr>
-        <w:t>quadtree</w:t>
-      </w:r>
-      <w:r>
-        <w:rPr>
-          <w:b/>
-          <w:i w:val="false"/>
-          <w:caps w:val="false"/>
-          <w:smallCaps w:val="false"/>
-          <w:color w:val="000000"/>
-          <w:spacing w:val="0"/>
-        </w:rPr>
-        <w:t>.</w:t>
-      </w:r>
-      <w:r>
-        <w:rPr>
-          <w:b w:val="false"/>
-          <w:i w:val="false"/>
-          <w:caps w:val="false"/>
-          <w:smallCaps w:val="false"/>
-          <w:color w:val="000000"/>
-          <w:spacing w:val="0"/>
-        </w:rPr>
-        <w:t>data</w:t>
-      </w:r>
-      <w:r>
-        <w:rPr>
-          <w:b/>
-          <w:i w:val="false"/>
-          <w:caps w:val="false"/>
-          <w:smallCaps w:val="false"/>
-          <w:color w:val="000000"/>
-          <w:spacing w:val="0"/>
-        </w:rPr>
-        <w:t>(),</w:t>
-      </w:r>
-      <w:r>
-        <w:rPr>
-          <w:b w:val="false"/>
-          <w:i w:val="false"/>
-          <w:caps w:val="false"/>
-          <w:smallCaps w:val="false"/>
-          <w:color w:val="333333"/>
-          <w:spacing w:val="0"/>
-        </w:rPr>
-        <w:t xml:space="preserve"> </w:t>
-      </w:r>
-      <w:r>
-        <w:rPr>
-          <w:b w:val="false"/>
-          <w:i w:val="false"/>
-          <w:caps w:val="false"/>
-          <w:smallCaps w:val="false"/>
-          <w:color w:val="000000"/>
-          <w:spacing w:val="0"/>
-        </w:rPr>
-        <w:t>quadtree</w:t>
-      </w:r>
-      <w:r>
-        <w:rPr>
-          <w:b/>
-          <w:i w:val="false"/>
-          <w:caps w:val="false"/>
-          <w:smallCaps w:val="false"/>
-          <w:color w:val="000000"/>
-          <w:spacing w:val="0"/>
-        </w:rPr>
-        <w:t>.</w:t>
-      </w:r>
-      <w:r>
-        <w:rPr>
-          <w:b w:val="false"/>
-          <w:i w:val="false"/>
-          <w:caps w:val="false"/>
-          <w:smallCaps w:val="false"/>
-          <w:color w:val="000000"/>
-          <w:spacing w:val="0"/>
-        </w:rPr>
-        <w:t>size</w:t>
-      </w:r>
-      <w:r>
-        <w:rPr>
-          <w:b/>
-          <w:i w:val="false"/>
-          <w:caps w:val="false"/>
-          <w:smallCaps w:val="false"/>
-          <w:color w:val="000000"/>
-          <w:spacing w:val="0"/>
-        </w:rPr>
-        <w:t>()</w:t>
-      </w:r>
-      <w:r>
-        <w:rPr>
-          <w:b w:val="false"/>
-          <w:i w:val="false"/>
-          <w:caps w:val="false"/>
-          <w:smallCaps w:val="false"/>
-          <w:color w:val="333333"/>
-          <w:spacing w:val="0"/>
-        </w:rPr>
-        <w:t xml:space="preserve"> </w:t>
-      </w:r>
-      <w:r>
-        <w:rPr>
-          <w:b/>
-          <w:i w:val="false"/>
-          <w:caps w:val="false"/>
-          <w:smallCaps w:val="false"/>
-          <w:color w:val="CE5C00"/>
-          <w:spacing w:val="0"/>
-        </w:rPr>
-        <w:t>*</w:t>
-      </w:r>
-      <w:r>
-        <w:rPr>
-          <w:b w:val="false"/>
-          <w:i w:val="false"/>
-          <w:caps w:val="false"/>
-          <w:smallCaps w:val="false"/>
-          <w:color w:val="333333"/>
-          <w:spacing w:val="0"/>
-        </w:rPr>
-        <w:t xml:space="preserve"> </w:t>
-      </w:r>
-      <w:r>
-        <w:rPr>
-          <w:b/>
-          <w:i w:val="false"/>
-          <w:caps w:val="false"/>
-          <w:smallCaps w:val="false"/>
-          <w:color w:val="204A87"/>
-          <w:spacing w:val="0"/>
-        </w:rPr>
-        <w:t>sizeof</w:t>
-      </w:r>
-      <w:r>
-        <w:rPr>
-          <w:b/>
-          <w:i w:val="false"/>
-          <w:caps w:val="false"/>
-          <w:smallCaps w:val="false"/>
-          <w:color w:val="000000"/>
-          <w:spacing w:val="0"/>
-        </w:rPr>
-        <w:t>(</w:t>
-      </w:r>
-      <w:r>
-        <w:rPr>
-          <w:b w:val="false"/>
-          <w:i w:val="false"/>
-          <w:caps w:val="false"/>
-          <w:smallCaps w:val="false"/>
-          <w:color w:val="000000"/>
-          <w:spacing w:val="0"/>
-        </w:rPr>
-        <w:t>Quadrant</w:t>
-      </w:r>
-      <w:r>
-        <w:rPr>
-          <w:b/>
-          <w:i w:val="false"/>
-          <w:caps w:val="false"/>
-          <w:smallCaps w:val="false"/>
-          <w:color w:val="000000"/>
-          <w:spacing w:val="0"/>
-        </w:rPr>
-        <w:t>),</w:t>
-      </w:r>
-      <w:r>
-        <w:rPr>
-          <w:b w:val="false"/>
-          <w:i w:val="false"/>
-          <w:caps w:val="false"/>
-          <w:smallCaps w:val="false"/>
-          <w:color w:val="333333"/>
-          <w:spacing w:val="0"/>
-        </w:rPr>
-        <w:t xml:space="preserve"> </w:t>
-      </w:r>
-      <w:r>
-        <w:rPr>
-          <w:b w:val="false"/>
-          <w:i w:val="false"/>
-          <w:caps w:val="false"/>
-          <w:smallCaps w:val="false"/>
-          <w:color w:val="000000"/>
-          <w:spacing w:val="0"/>
-        </w:rPr>
-        <w:t>cudaMemcpyHostToDevice</w:t>
-      </w:r>
-      <w:r>
-        <w:rPr>
-          <w:b/>
-          <w:i w:val="false"/>
-          <w:caps w:val="false"/>
-          <w:smallCaps w:val="false"/>
-          <w:color w:val="000000"/>
-          <w:spacing w:val="0"/>
-        </w:rPr>
-        <w:t>);</w:t>
+          <w:b/>
+          <w:i w:val="false"/>
+          <w:caps w:val="false"/>
+          <w:smallCaps w:val="false"/>
+          <w:color w:val="000000"/>
+          <w:spacing w:val="0"/>
+        </w:rPr>
+        <w:t>...</w:t>
       </w:r>
     </w:p>
     <w:p>
@@ -7988,42 +8364,1032 @@
           <w:sz w:val="28"/>
           <w:szCs w:val="28"/>
         </w:rPr>
-        <w:t>Since the quadtree is potentially changing its size in each iteration, we have to decide how to allocate its memory on GPU. One approach is to allocate memory at the start of each iteration, after building the tree on CPU, based on its exact size and then to deallocate this memory at the end of the interation.  This approach allocates exact amount of required memory and therefore doesn’t take unnacessary global memory from the GPU which could be used for different purposes. However, this approach introduces both allocation and deallocation in each step of the simulation, which creates the overhead.</w:t>
+        <w:t>At the beginning of each iteration, the first thing which is being done is creation of quadtree. As already mentioned, this computation is left out on CPU and therefore, after creating it, it has to be copied to the GPU.</w:t>
+      </w:r>
+    </w:p>
+    <w:p>
+      <w:pPr>
+        <w:pStyle w:val="PreformattedText"/>
+        <w:jc w:val="both"/>
+        <w:rPr>
+          <w:b w:val="false"/>
+          <w:i/>
+          <w:caps w:val="false"/>
+          <w:smallCaps w:val="false"/>
+          <w:color w:val="8F5902"/>
+          <w:spacing w:val="0"/>
+          <w:sz w:val="20"/>
+          <w:szCs w:val="20"/>
+        </w:rPr>
+      </w:pPr>
+      <w:r>
+        <w:rPr>
+          <w:b w:val="false"/>
+          <w:i/>
+          <w:caps w:val="false"/>
+          <w:smallCaps w:val="false"/>
+          <w:color w:val="8F5902"/>
+          <w:spacing w:val="0"/>
+          <w:sz w:val="20"/>
+          <w:szCs w:val="20"/>
+        </w:rPr>
+        <w:t>// copy tree to gpu</w:t>
+      </w:r>
+    </w:p>
+    <w:p>
+      <w:pPr>
+        <w:pStyle w:val="PreformattedText"/>
+        <w:jc w:val="both"/>
+        <w:rPr>
+          <w:caps w:val="false"/>
+          <w:smallCaps w:val="false"/>
+          <w:color w:val="333333"/>
+          <w:spacing w:val="0"/>
+          <w:sz w:val="28"/>
+          <w:szCs w:val="28"/>
+        </w:rPr>
+      </w:pPr>
+      <w:r>
+        <w:rPr>
+          <w:caps w:val="false"/>
+          <w:smallCaps w:val="false"/>
+          <w:color w:val="333333"/>
+          <w:spacing w:val="0"/>
+          <w:sz w:val="28"/>
+          <w:szCs w:val="28"/>
+        </w:rPr>
+        <w:t xml:space="preserve"> </w:t>
+      </w:r>
+      <w:r>
+        <w:rPr>
+          <w:caps w:val="false"/>
+          <w:smallCaps w:val="false"/>
+          <w:color w:val="333333"/>
+          <w:spacing w:val="0"/>
+          <w:sz w:val="28"/>
+          <w:szCs w:val="28"/>
+        </w:rPr>
+        <w:tab/>
+      </w:r>
+      <w:r>
+        <w:rPr>
+          <w:b w:val="false"/>
+          <w:i w:val="false"/>
+          <w:caps w:val="false"/>
+          <w:smallCaps w:val="false"/>
+          <w:color w:val="000000"/>
+          <w:spacing w:val="0"/>
+          <w:sz w:val="20"/>
+          <w:szCs w:val="20"/>
+        </w:rPr>
+        <w:t>cudaMemcpy</w:t>
+      </w:r>
+      <w:r>
+        <w:rPr>
+          <w:b/>
+          <w:i w:val="false"/>
+          <w:caps w:val="false"/>
+          <w:smallCaps w:val="false"/>
+          <w:color w:val="000000"/>
+          <w:spacing w:val="0"/>
+          <w:sz w:val="20"/>
+          <w:szCs w:val="20"/>
+        </w:rPr>
+        <w:t>(</w:t>
+      </w:r>
+      <w:r>
+        <w:rPr>
+          <w:b w:val="false"/>
+          <w:i w:val="false"/>
+          <w:caps w:val="false"/>
+          <w:smallCaps w:val="false"/>
+          <w:color w:val="333333"/>
+          <w:spacing w:val="0"/>
+          <w:sz w:val="20"/>
+          <w:szCs w:val="20"/>
+        </w:rPr>
+        <w:t xml:space="preserve"> </w:t>
+      </w:r>
+      <w:r>
+        <w:rPr>
+          <w:b w:val="false"/>
+          <w:i w:val="false"/>
+          <w:caps w:val="false"/>
+          <w:smallCaps w:val="false"/>
+          <w:color w:val="000000"/>
+          <w:spacing w:val="0"/>
+          <w:sz w:val="20"/>
+          <w:szCs w:val="20"/>
+        </w:rPr>
+        <w:t>quadtree_d</w:t>
+      </w:r>
+      <w:r>
+        <w:rPr>
+          <w:b/>
+          <w:i w:val="false"/>
+          <w:caps w:val="false"/>
+          <w:smallCaps w:val="false"/>
+          <w:color w:val="000000"/>
+          <w:spacing w:val="0"/>
+          <w:sz w:val="20"/>
+          <w:szCs w:val="20"/>
+        </w:rPr>
+        <w:t>,</w:t>
+      </w:r>
+      <w:r>
+        <w:rPr>
+          <w:b w:val="false"/>
+          <w:i w:val="false"/>
+          <w:caps w:val="false"/>
+          <w:smallCaps w:val="false"/>
+          <w:color w:val="333333"/>
+          <w:spacing w:val="0"/>
+          <w:sz w:val="20"/>
+          <w:szCs w:val="20"/>
+        </w:rPr>
+        <w:t xml:space="preserve"> </w:t>
+      </w:r>
+      <w:r>
+        <w:rPr>
+          <w:b w:val="false"/>
+          <w:i w:val="false"/>
+          <w:caps w:val="false"/>
+          <w:smallCaps w:val="false"/>
+          <w:color w:val="000000"/>
+          <w:spacing w:val="0"/>
+          <w:sz w:val="20"/>
+          <w:szCs w:val="20"/>
+        </w:rPr>
+        <w:t>quadtree</w:t>
+      </w:r>
+      <w:r>
+        <w:rPr>
+          <w:b/>
+          <w:i w:val="false"/>
+          <w:caps w:val="false"/>
+          <w:smallCaps w:val="false"/>
+          <w:color w:val="000000"/>
+          <w:spacing w:val="0"/>
+          <w:sz w:val="20"/>
+          <w:szCs w:val="20"/>
+        </w:rPr>
+        <w:t>.</w:t>
+      </w:r>
+      <w:r>
+        <w:rPr>
+          <w:b w:val="false"/>
+          <w:i w:val="false"/>
+          <w:caps w:val="false"/>
+          <w:smallCaps w:val="false"/>
+          <w:color w:val="000000"/>
+          <w:spacing w:val="0"/>
+          <w:sz w:val="20"/>
+          <w:szCs w:val="20"/>
+        </w:rPr>
+        <w:t>data</w:t>
+      </w:r>
+      <w:r>
+        <w:rPr>
+          <w:b/>
+          <w:i w:val="false"/>
+          <w:caps w:val="false"/>
+          <w:smallCaps w:val="false"/>
+          <w:color w:val="000000"/>
+          <w:spacing w:val="0"/>
+          <w:sz w:val="20"/>
+          <w:szCs w:val="20"/>
+        </w:rPr>
+        <w:t>(),</w:t>
+      </w:r>
+      <w:r>
+        <w:rPr>
+          <w:b w:val="false"/>
+          <w:i w:val="false"/>
+          <w:caps w:val="false"/>
+          <w:smallCaps w:val="false"/>
+          <w:color w:val="333333"/>
+          <w:spacing w:val="0"/>
+          <w:sz w:val="20"/>
+          <w:szCs w:val="20"/>
+        </w:rPr>
+        <w:t xml:space="preserve"> </w:t>
+      </w:r>
+      <w:r>
+        <w:rPr>
+          <w:b w:val="false"/>
+          <w:i w:val="false"/>
+          <w:caps w:val="false"/>
+          <w:smallCaps w:val="false"/>
+          <w:color w:val="000000"/>
+          <w:spacing w:val="0"/>
+          <w:sz w:val="20"/>
+          <w:szCs w:val="20"/>
+        </w:rPr>
+        <w:t>quadtree</w:t>
+      </w:r>
+      <w:r>
+        <w:rPr>
+          <w:b/>
+          <w:i w:val="false"/>
+          <w:caps w:val="false"/>
+          <w:smallCaps w:val="false"/>
+          <w:color w:val="000000"/>
+          <w:spacing w:val="0"/>
+          <w:sz w:val="20"/>
+          <w:szCs w:val="20"/>
+        </w:rPr>
+        <w:t>.</w:t>
+      </w:r>
+      <w:r>
+        <w:rPr>
+          <w:b w:val="false"/>
+          <w:i w:val="false"/>
+          <w:caps w:val="false"/>
+          <w:smallCaps w:val="false"/>
+          <w:color w:val="000000"/>
+          <w:spacing w:val="0"/>
+          <w:sz w:val="20"/>
+          <w:szCs w:val="20"/>
+        </w:rPr>
+        <w:t>size</w:t>
+      </w:r>
+      <w:r>
+        <w:rPr>
+          <w:b/>
+          <w:i w:val="false"/>
+          <w:caps w:val="false"/>
+          <w:smallCaps w:val="false"/>
+          <w:color w:val="000000"/>
+          <w:spacing w:val="0"/>
+          <w:sz w:val="20"/>
+          <w:szCs w:val="20"/>
+        </w:rPr>
+        <w:t>()</w:t>
+      </w:r>
+      <w:r>
+        <w:rPr>
+          <w:b w:val="false"/>
+          <w:i w:val="false"/>
+          <w:caps w:val="false"/>
+          <w:smallCaps w:val="false"/>
+          <w:color w:val="333333"/>
+          <w:spacing w:val="0"/>
+          <w:sz w:val="20"/>
+          <w:szCs w:val="20"/>
+        </w:rPr>
+        <w:t xml:space="preserve"> </w:t>
+      </w:r>
+      <w:r>
+        <w:rPr>
+          <w:b/>
+          <w:i w:val="false"/>
+          <w:caps w:val="false"/>
+          <w:smallCaps w:val="false"/>
+          <w:color w:val="CE5C00"/>
+          <w:spacing w:val="0"/>
+          <w:sz w:val="20"/>
+          <w:szCs w:val="20"/>
+        </w:rPr>
+        <w:t>*</w:t>
+      </w:r>
+      <w:r>
+        <w:rPr>
+          <w:b w:val="false"/>
+          <w:i w:val="false"/>
+          <w:caps w:val="false"/>
+          <w:smallCaps w:val="false"/>
+          <w:color w:val="333333"/>
+          <w:spacing w:val="0"/>
+          <w:sz w:val="20"/>
+          <w:szCs w:val="20"/>
+        </w:rPr>
+        <w:t xml:space="preserve"> </w:t>
+      </w:r>
+      <w:r>
+        <w:rPr>
+          <w:b/>
+          <w:i w:val="false"/>
+          <w:caps w:val="false"/>
+          <w:smallCaps w:val="false"/>
+          <w:color w:val="204A87"/>
+          <w:spacing w:val="0"/>
+          <w:sz w:val="20"/>
+          <w:szCs w:val="20"/>
+        </w:rPr>
+        <w:t>sizeof</w:t>
+      </w:r>
+      <w:r>
+        <w:rPr>
+          <w:b/>
+          <w:i w:val="false"/>
+          <w:caps w:val="false"/>
+          <w:smallCaps w:val="false"/>
+          <w:color w:val="000000"/>
+          <w:spacing w:val="0"/>
+          <w:sz w:val="20"/>
+          <w:szCs w:val="20"/>
+        </w:rPr>
+        <w:t>(</w:t>
+      </w:r>
+      <w:r>
+        <w:rPr>
+          <w:b w:val="false"/>
+          <w:i w:val="false"/>
+          <w:caps w:val="false"/>
+          <w:smallCaps w:val="false"/>
+          <w:color w:val="000000"/>
+          <w:spacing w:val="0"/>
+          <w:sz w:val="20"/>
+          <w:szCs w:val="20"/>
+        </w:rPr>
+        <w:t>Quadrant</w:t>
+      </w:r>
+      <w:r>
+        <w:rPr>
+          <w:b/>
+          <w:i w:val="false"/>
+          <w:caps w:val="false"/>
+          <w:smallCaps w:val="false"/>
+          <w:color w:val="000000"/>
+          <w:spacing w:val="0"/>
+          <w:sz w:val="20"/>
+          <w:szCs w:val="20"/>
+        </w:rPr>
+        <w:t>),</w:t>
+      </w:r>
+      <w:r>
+        <w:rPr>
+          <w:b w:val="false"/>
+          <w:i w:val="false"/>
+          <w:caps w:val="false"/>
+          <w:smallCaps w:val="false"/>
+          <w:color w:val="333333"/>
+          <w:spacing w:val="0"/>
+          <w:sz w:val="20"/>
+          <w:szCs w:val="20"/>
+        </w:rPr>
+        <w:t xml:space="preserve"> </w:t>
+      </w:r>
+      <w:r>
+        <w:rPr>
+          <w:b w:val="false"/>
+          <w:i w:val="false"/>
+          <w:caps w:val="false"/>
+          <w:smallCaps w:val="false"/>
+          <w:color w:val="000000"/>
+          <w:spacing w:val="0"/>
+          <w:sz w:val="20"/>
+          <w:szCs w:val="20"/>
+        </w:rPr>
+        <w:t>cudaMemcpyHostToDevice</w:t>
+      </w:r>
+      <w:r>
+        <w:rPr>
+          <w:b/>
+          <w:i w:val="false"/>
+          <w:caps w:val="false"/>
+          <w:smallCaps w:val="false"/>
+          <w:color w:val="000000"/>
+          <w:spacing w:val="0"/>
+          <w:sz w:val="20"/>
+          <w:szCs w:val="20"/>
+        </w:rPr>
+        <w:t>);</w:t>
+      </w:r>
+    </w:p>
+    <w:p>
+      <w:pPr>
+        <w:pStyle w:val="PreformattedText"/>
+        <w:jc w:val="both"/>
+        <w:rPr>
+          <w:b/>
+          <w:i w:val="false"/>
+          <w:color w:val="000000"/>
+          <w:sz w:val="20"/>
+          <w:szCs w:val="20"/>
+        </w:rPr>
+      </w:pPr>
+      <w:r>
+        <w:rPr>
+          <w:caps w:val="false"/>
+          <w:smallCaps w:val="false"/>
+          <w:color w:val="333333"/>
+          <w:spacing w:val="0"/>
+          <w:sz w:val="28"/>
+          <w:szCs w:val="28"/>
+        </w:rPr>
       </w:r>
     </w:p>
     <w:p>
       <w:pPr>
         <w:pStyle w:val="Normal"/>
-        <w:jc w:val="both"/>
-        <w:rPr>
-          <w:sz w:val="28"/>
-          <w:szCs w:val="28"/>
-        </w:rPr>
-      </w:pPr>
-      <w:r>
-        <w:rPr>
-          <w:sz w:val="28"/>
-          <w:szCs w:val="28"/>
-        </w:rPr>
-        <w:t>The other approach uses only one allocation before entering the loop of simulation steps and one deallocation after the loop. This way, avoiding the overhead of multiple allocations and deallocations. The downside is that since we have only one allocation, we need to allocate the maximum expected amount of memory for the quadtree size, and will not change it later. In this implementation, the bodies are initialized with random masses, and as steps of simulation advance, lighter bodies are drawn to heavier ones, and therefore the the quadtree becomes sparse and its size gets smaller. So the quadtree will likely achieve its maximum size right at the start and with each iteration will get smaller and smaller. However, with the second approach, we will still have maximum size allocated on GPU and part of it will be unused.</w:t>
+        <w:rPr>
+          <w:sz w:val="28"/>
+          <w:szCs w:val="28"/>
+        </w:rPr>
+      </w:pPr>
+      <w:r>
+        <w:rPr>
+          <w:sz w:val="28"/>
+          <w:szCs w:val="28"/>
+        </w:rPr>
+        <w:t xml:space="preserve">As </w:t>
+      </w:r>
+      <w:r>
+        <w:rPr>
+          <w:sz w:val="28"/>
+          <w:szCs w:val="28"/>
+        </w:rPr>
+        <w:t>the quadtree is shared amongst all threads, and frequently accessed, we can benefit from storing it into shared memory. Since its size is changing in each iteration, we need to calculate whether it can fit into shared memory or not.</w:t>
+      </w:r>
+    </w:p>
+    <w:p>
+      <w:pPr>
+        <w:pStyle w:val="PreformattedText"/>
+        <w:widowControl/>
+        <w:rPr>
+          <w:b w:val="false"/>
+          <w:i/>
+          <w:caps w:val="false"/>
+          <w:smallCaps w:val="false"/>
+          <w:color w:val="8F5902"/>
+          <w:spacing w:val="0"/>
+        </w:rPr>
+      </w:pPr>
+      <w:r>
+        <w:rPr>
+          <w:b w:val="false"/>
+          <w:i/>
+          <w:caps w:val="false"/>
+          <w:smallCaps w:val="false"/>
+          <w:color w:val="8F5902"/>
+          <w:spacing w:val="0"/>
+          <w:sz w:val="20"/>
+          <w:szCs w:val="20"/>
+        </w:rPr>
+        <w:t xml:space="preserve">// </w:t>
+      </w:r>
+      <w:r>
+        <w:rPr>
+          <w:b w:val="false"/>
+          <w:i/>
+          <w:caps w:val="false"/>
+          <w:smallCaps w:val="false"/>
+          <w:color w:val="8F5902"/>
+          <w:spacing w:val="0"/>
+          <w:sz w:val="20"/>
+          <w:szCs w:val="20"/>
+        </w:rPr>
+        <w:t>calculate the quadtree size</w:t>
+      </w:r>
+    </w:p>
+    <w:p>
+      <w:pPr>
+        <w:pStyle w:val="PreformattedText"/>
+        <w:widowControl/>
+        <w:rPr>
+          <w:b w:val="false"/>
+          <w:i w:val="false"/>
+          <w:caps w:val="false"/>
+          <w:smallCaps w:val="false"/>
+          <w:color w:val="333333"/>
+          <w:spacing w:val="0"/>
+        </w:rPr>
+      </w:pPr>
+      <w:r>
+        <w:rPr>
+          <w:b/>
+          <w:i w:val="false"/>
+          <w:caps w:val="false"/>
+          <w:smallCaps w:val="false"/>
+          <w:color w:val="204A87"/>
+          <w:spacing w:val="0"/>
+        </w:rPr>
+        <w:t>int</w:t>
+      </w:r>
+      <w:r>
+        <w:rPr>
+          <w:b w:val="false"/>
+          <w:i w:val="false"/>
+          <w:caps w:val="false"/>
+          <w:smallCaps w:val="false"/>
+          <w:color w:val="333333"/>
+          <w:spacing w:val="0"/>
+        </w:rPr>
+        <w:t xml:space="preserve"> </w:t>
+      </w:r>
+      <w:r>
+        <w:rPr>
+          <w:b w:val="false"/>
+          <w:i w:val="false"/>
+          <w:caps w:val="false"/>
+          <w:smallCaps w:val="false"/>
+          <w:color w:val="000000"/>
+          <w:spacing w:val="0"/>
+        </w:rPr>
+        <w:t>quadtreeMemSize</w:t>
+      </w:r>
+      <w:r>
+        <w:rPr>
+          <w:b w:val="false"/>
+          <w:i w:val="false"/>
+          <w:caps w:val="false"/>
+          <w:smallCaps w:val="false"/>
+          <w:color w:val="333333"/>
+          <w:spacing w:val="0"/>
+        </w:rPr>
+        <w:t xml:space="preserve"> </w:t>
+      </w:r>
+      <w:r>
+        <w:rPr>
+          <w:b/>
+          <w:i w:val="false"/>
+          <w:caps w:val="false"/>
+          <w:smallCaps w:val="false"/>
+          <w:color w:val="CE5C00"/>
+          <w:spacing w:val="0"/>
+        </w:rPr>
+        <w:t>=</w:t>
+      </w:r>
+      <w:r>
+        <w:rPr>
+          <w:b w:val="false"/>
+          <w:i w:val="false"/>
+          <w:caps w:val="false"/>
+          <w:smallCaps w:val="false"/>
+          <w:color w:val="333333"/>
+          <w:spacing w:val="0"/>
+        </w:rPr>
+        <w:t xml:space="preserve"> </w:t>
+      </w:r>
+      <w:r>
+        <w:rPr>
+          <w:b w:val="false"/>
+          <w:i w:val="false"/>
+          <w:caps w:val="false"/>
+          <w:smallCaps w:val="false"/>
+          <w:color w:val="000000"/>
+          <w:spacing w:val="0"/>
+        </w:rPr>
+        <w:t>quadtree</w:t>
+      </w:r>
+      <w:r>
+        <w:rPr>
+          <w:b/>
+          <w:i w:val="false"/>
+          <w:caps w:val="false"/>
+          <w:smallCaps w:val="false"/>
+          <w:color w:val="000000"/>
+          <w:spacing w:val="0"/>
+        </w:rPr>
+        <w:t>.</w:t>
+      </w:r>
+      <w:r>
+        <w:rPr>
+          <w:b w:val="false"/>
+          <w:i w:val="false"/>
+          <w:caps w:val="false"/>
+          <w:smallCaps w:val="false"/>
+          <w:color w:val="000000"/>
+          <w:spacing w:val="0"/>
+        </w:rPr>
+        <w:t>size</w:t>
+      </w:r>
+      <w:r>
+        <w:rPr>
+          <w:b/>
+          <w:i w:val="false"/>
+          <w:caps w:val="false"/>
+          <w:smallCaps w:val="false"/>
+          <w:color w:val="000000"/>
+          <w:spacing w:val="0"/>
+        </w:rPr>
+        <w:t>()</w:t>
+      </w:r>
+      <w:r>
+        <w:rPr>
+          <w:b w:val="false"/>
+          <w:i w:val="false"/>
+          <w:caps w:val="false"/>
+          <w:smallCaps w:val="false"/>
+          <w:color w:val="333333"/>
+          <w:spacing w:val="0"/>
+        </w:rPr>
+        <w:t xml:space="preserve"> </w:t>
+      </w:r>
+      <w:r>
+        <w:rPr>
+          <w:b/>
+          <w:i w:val="false"/>
+          <w:caps w:val="false"/>
+          <w:smallCaps w:val="false"/>
+          <w:color w:val="CE5C00"/>
+          <w:spacing w:val="0"/>
+        </w:rPr>
+        <w:t>*</w:t>
+      </w:r>
+      <w:r>
+        <w:rPr>
+          <w:b w:val="false"/>
+          <w:i w:val="false"/>
+          <w:caps w:val="false"/>
+          <w:smallCaps w:val="false"/>
+          <w:color w:val="333333"/>
+          <w:spacing w:val="0"/>
+        </w:rPr>
+        <w:t xml:space="preserve"> </w:t>
+      </w:r>
+      <w:r>
+        <w:rPr>
+          <w:b/>
+          <w:i w:val="false"/>
+          <w:caps w:val="false"/>
+          <w:smallCaps w:val="false"/>
+          <w:color w:val="204A87"/>
+          <w:spacing w:val="0"/>
+        </w:rPr>
+        <w:t>sizeof</w:t>
+      </w:r>
+      <w:r>
+        <w:rPr>
+          <w:b/>
+          <w:i w:val="false"/>
+          <w:caps w:val="false"/>
+          <w:smallCaps w:val="false"/>
+          <w:color w:val="000000"/>
+          <w:spacing w:val="0"/>
+        </w:rPr>
+        <w:t>(</w:t>
+      </w:r>
+      <w:r>
+        <w:rPr>
+          <w:b w:val="false"/>
+          <w:i w:val="false"/>
+          <w:caps w:val="false"/>
+          <w:smallCaps w:val="false"/>
+          <w:color w:val="000000"/>
+          <w:spacing w:val="0"/>
+        </w:rPr>
+        <w:t>Quadrant</w:t>
+      </w:r>
+      <w:r>
+        <w:rPr>
+          <w:b/>
+          <w:i w:val="false"/>
+          <w:caps w:val="false"/>
+          <w:smallCaps w:val="false"/>
+          <w:color w:val="000000"/>
+          <w:spacing w:val="0"/>
+        </w:rPr>
+        <w:t>);</w:t>
+      </w:r>
+    </w:p>
+    <w:p>
+      <w:pPr>
+        <w:pStyle w:val="PreformattedText"/>
+        <w:widowControl/>
+        <w:rPr/>
+      </w:pPr>
+      <w:r>
+        <w:rPr/>
+      </w:r>
+    </w:p>
+    <w:p>
+      <w:pPr>
+        <w:pStyle w:val="PreformattedText"/>
+        <w:widowControl/>
+        <w:rPr>
+          <w:b w:val="false"/>
+          <w:i/>
+          <w:caps w:val="false"/>
+          <w:smallCaps w:val="false"/>
+          <w:color w:val="8F5902"/>
+          <w:spacing w:val="0"/>
+        </w:rPr>
+      </w:pPr>
+      <w:r>
+        <w:rPr>
+          <w:b w:val="false"/>
+          <w:i/>
+          <w:caps w:val="false"/>
+          <w:smallCaps w:val="false"/>
+          <w:color w:val="8F5902"/>
+          <w:spacing w:val="0"/>
+        </w:rPr>
+        <w:t>// use shared memory if tree can fit in it</w:t>
+      </w:r>
+    </w:p>
+    <w:p>
+      <w:pPr>
+        <w:pStyle w:val="PreformattedText"/>
+        <w:widowControl/>
+        <w:spacing w:before="0" w:after="283"/>
+        <w:rPr>
+          <w:b w:val="false"/>
+          <w:i w:val="false"/>
+          <w:caps w:val="false"/>
+          <w:smallCaps w:val="false"/>
+          <w:color w:val="333333"/>
+          <w:spacing w:val="0"/>
+        </w:rPr>
+      </w:pPr>
+      <w:r>
+        <w:rPr>
+          <w:b/>
+          <w:i w:val="false"/>
+          <w:caps w:val="false"/>
+          <w:smallCaps w:val="false"/>
+          <w:color w:val="204A87"/>
+          <w:spacing w:val="0"/>
+        </w:rPr>
+        <w:t>int</w:t>
+      </w:r>
+      <w:r>
+        <w:rPr>
+          <w:b w:val="false"/>
+          <w:i w:val="false"/>
+          <w:caps w:val="false"/>
+          <w:smallCaps w:val="false"/>
+          <w:color w:val="333333"/>
+          <w:spacing w:val="0"/>
+        </w:rPr>
+        <w:t xml:space="preserve"> </w:t>
+      </w:r>
+      <w:r>
+        <w:rPr>
+          <w:b w:val="false"/>
+          <w:i w:val="false"/>
+          <w:caps w:val="false"/>
+          <w:smallCaps w:val="false"/>
+          <w:color w:val="000000"/>
+          <w:spacing w:val="0"/>
+        </w:rPr>
+        <w:t>sharedMemSize</w:t>
+      </w:r>
+      <w:r>
+        <w:rPr>
+          <w:b w:val="false"/>
+          <w:i w:val="false"/>
+          <w:caps w:val="false"/>
+          <w:smallCaps w:val="false"/>
+          <w:color w:val="333333"/>
+          <w:spacing w:val="0"/>
+        </w:rPr>
+        <w:t xml:space="preserve"> </w:t>
+      </w:r>
+      <w:r>
+        <w:rPr>
+          <w:b/>
+          <w:i w:val="false"/>
+          <w:caps w:val="false"/>
+          <w:smallCaps w:val="false"/>
+          <w:color w:val="CE5C00"/>
+          <w:spacing w:val="0"/>
+        </w:rPr>
+        <w:t>=</w:t>
+      </w:r>
+      <w:r>
+        <w:rPr>
+          <w:b w:val="false"/>
+          <w:i w:val="false"/>
+          <w:caps w:val="false"/>
+          <w:smallCaps w:val="false"/>
+          <w:color w:val="333333"/>
+          <w:spacing w:val="0"/>
+        </w:rPr>
+        <w:t xml:space="preserve"> </w:t>
+      </w:r>
+      <w:r>
+        <w:rPr>
+          <w:b w:val="false"/>
+          <w:i w:val="false"/>
+          <w:caps w:val="false"/>
+          <w:smallCaps w:val="false"/>
+          <w:color w:val="000000"/>
+          <w:spacing w:val="0"/>
+        </w:rPr>
+        <w:t>quadtreeMemSize</w:t>
+      </w:r>
+      <w:r>
+        <w:rPr>
+          <w:b w:val="false"/>
+          <w:i w:val="false"/>
+          <w:caps w:val="false"/>
+          <w:smallCaps w:val="false"/>
+          <w:color w:val="333333"/>
+          <w:spacing w:val="0"/>
+        </w:rPr>
+        <w:t xml:space="preserve"> </w:t>
+      </w:r>
+      <w:r>
+        <w:rPr>
+          <w:b/>
+          <w:i w:val="false"/>
+          <w:caps w:val="false"/>
+          <w:smallCaps w:val="false"/>
+          <w:color w:val="CE5C00"/>
+          <w:spacing w:val="0"/>
+        </w:rPr>
+        <w:t>&lt;=</w:t>
+      </w:r>
+      <w:r>
+        <w:rPr>
+          <w:b w:val="false"/>
+          <w:i w:val="false"/>
+          <w:caps w:val="false"/>
+          <w:smallCaps w:val="false"/>
+          <w:color w:val="333333"/>
+          <w:spacing w:val="0"/>
+        </w:rPr>
+        <w:t xml:space="preserve"> </w:t>
+      </w:r>
+      <w:r>
+        <w:rPr>
+          <w:b w:val="false"/>
+          <w:i w:val="false"/>
+          <w:caps w:val="false"/>
+          <w:smallCaps w:val="false"/>
+          <w:color w:val="000000"/>
+          <w:spacing w:val="0"/>
+        </w:rPr>
+        <w:t>MAX_SHARED_MEM_PER_BLOCK_B</w:t>
+      </w:r>
+      <w:r>
+        <w:rPr>
+          <w:b w:val="false"/>
+          <w:i w:val="false"/>
+          <w:caps w:val="false"/>
+          <w:smallCaps w:val="false"/>
+          <w:color w:val="333333"/>
+          <w:spacing w:val="0"/>
+        </w:rPr>
+        <w:t xml:space="preserve"> </w:t>
+      </w:r>
+      <w:r>
+        <w:rPr>
+          <w:b/>
+          <w:i w:val="false"/>
+          <w:caps w:val="false"/>
+          <w:smallCaps w:val="false"/>
+          <w:color w:val="CE5C00"/>
+          <w:spacing w:val="0"/>
+        </w:rPr>
+        <w:t>?</w:t>
+      </w:r>
+      <w:r>
+        <w:rPr>
+          <w:b w:val="false"/>
+          <w:i w:val="false"/>
+          <w:caps w:val="false"/>
+          <w:smallCaps w:val="false"/>
+          <w:color w:val="333333"/>
+          <w:spacing w:val="0"/>
+        </w:rPr>
+        <w:t xml:space="preserve"> </w:t>
+      </w:r>
+      <w:r>
+        <w:rPr>
+          <w:b w:val="false"/>
+          <w:i w:val="false"/>
+          <w:caps w:val="false"/>
+          <w:smallCaps w:val="false"/>
+          <w:color w:val="000000"/>
+          <w:spacing w:val="0"/>
+        </w:rPr>
+        <w:t>quadtreeMemSize</w:t>
+      </w:r>
+      <w:r>
+        <w:rPr>
+          <w:b w:val="false"/>
+          <w:i w:val="false"/>
+          <w:caps w:val="false"/>
+          <w:smallCaps w:val="false"/>
+          <w:color w:val="333333"/>
+          <w:spacing w:val="0"/>
+        </w:rPr>
+        <w:t xml:space="preserve"> </w:t>
+      </w:r>
+      <w:r>
+        <w:rPr>
+          <w:b/>
+          <w:i w:val="false"/>
+          <w:caps w:val="false"/>
+          <w:smallCaps w:val="false"/>
+          <w:color w:val="CE5C00"/>
+          <w:spacing w:val="0"/>
+        </w:rPr>
+        <w:t>:</w:t>
+      </w:r>
+      <w:r>
+        <w:rPr>
+          <w:b w:val="false"/>
+          <w:i w:val="false"/>
+          <w:caps w:val="false"/>
+          <w:smallCaps w:val="false"/>
+          <w:color w:val="333333"/>
+          <w:spacing w:val="0"/>
+        </w:rPr>
+        <w:t xml:space="preserve"> </w:t>
+      </w:r>
+      <w:r>
+        <w:rPr>
+          <w:b/>
+          <w:i w:val="false"/>
+          <w:caps w:val="false"/>
+          <w:smallCaps w:val="false"/>
+          <w:color w:val="0000CF"/>
+          <w:spacing w:val="0"/>
+        </w:rPr>
+        <w:t>0</w:t>
+      </w:r>
+      <w:r>
+        <w:rPr>
+          <w:b/>
+          <w:i w:val="false"/>
+          <w:caps w:val="false"/>
+          <w:smallCaps w:val="false"/>
+          <w:color w:val="000000"/>
+          <w:spacing w:val="0"/>
+        </w:rPr>
+        <w:t>;</w:t>
+      </w:r>
+    </w:p>
+    <w:p>
+      <w:pPr>
+        <w:pStyle w:val="Normal"/>
+        <w:rPr>
+          <w:sz w:val="28"/>
+          <w:szCs w:val="28"/>
+        </w:rPr>
+      </w:pPr>
+      <w:r>
+        <w:rPr>
+          <w:sz w:val="28"/>
+          <w:szCs w:val="28"/>
+        </w:rPr>
+        <w:t xml:space="preserve">We are comparing its size with the maximum available shared memory, which is 48KB for our hardware. </w:t>
+      </w:r>
+      <w:r>
+        <w:rPr>
+          <w:sz w:val="28"/>
+          <w:szCs w:val="28"/>
+        </w:rPr>
+        <w:t>This calculated memory will later be passed to the kernel.</w:t>
+      </w:r>
+    </w:p>
+    <w:p>
+      <w:pPr>
+        <w:pStyle w:val="Normal"/>
+        <w:rPr>
+          <w:sz w:val="28"/>
+          <w:szCs w:val="28"/>
+        </w:rPr>
+      </w:pPr>
+      <w:r>
+        <w:rPr>
+          <w:sz w:val="28"/>
+          <w:szCs w:val="28"/>
+        </w:rPr>
+        <w:t>For the block dimension, we decided to use 1D, since all our data is composed of 1D arrays. The block size can vary depending on whether shared memory is used or not. Since there are two limits to shared memory: per SM and per block, we can consider which block sizes to choose. In case of using global memory, each SM will be assigned with multiple blocks based on avaliable resources</w:t>
+      </w:r>
+    </w:p>
+    <w:p>
+      <w:pPr>
+        <w:pStyle w:val="Normal"/>
+        <w:rPr>
+          <w:sz w:val="28"/>
+          <w:szCs w:val="28"/>
+        </w:rPr>
+      </w:pPr>
+      <w:r>
+        <w:rPr>
+          <w:sz w:val="28"/>
+          <w:szCs w:val="28"/>
+        </w:rPr>
+        <w:t xml:space="preserve">… </w:t>
+      </w:r>
+      <w:r>
+        <w:rPr>
+          <w:sz w:val="28"/>
+          <w:szCs w:val="28"/>
+        </w:rPr>
+        <w:t>smaller for global and bigger for shared</w:t>
       </w:r>
     </w:p>
     <w:p>
       <w:pPr>
         <w:pStyle w:val="Normal"/>
         <w:spacing w:before="0" w:after="160"/>
-        <w:jc w:val="both"/>
-        <w:rPr>
-          <w:sz w:val="28"/>
-          <w:szCs w:val="28"/>
-        </w:rPr>
-      </w:pPr>
-      <w:r>
-        <w:rPr>
-          <w:sz w:val="28"/>
-          <w:szCs w:val="28"/>
-        </w:rPr>
-        <w:t>Both approaches have their upsides and downsides and we have to make a decision.</w:t>
+        <w:rPr>
+          <w:sz w:val="28"/>
+          <w:szCs w:val="28"/>
+        </w:rPr>
+      </w:pPr>
+      <w:r>
+        <w:rPr>
+          <w:sz w:val="28"/>
+          <w:szCs w:val="28"/>
+        </w:rPr>
       </w:r>
     </w:p>
     <w:sectPr>
@@ -8337,7 +9703,7 @@
       <w:jc w:val="left"/>
     </w:pPr>
     <w:rPr>
-      <w:rFonts w:ascii="Aptos" w:hAnsi="Aptos" w:eastAsia="Aptos"/>
+      <w:rFonts w:ascii="Aptos" w:hAnsi="Aptos" w:eastAsia="Aptos" w:cs="DejaVu Sans"/>
       <w:color w:val="auto"/>
       <w:kern w:val="2"/>
       <w:sz w:val="24"/>

</xml_diff>